<commit_message>
Move template and v1 project to reference folder
</commit_message>
<xml_diff>
--- a/Documentation/Documentation.docx
+++ b/Documentation/Documentation.docx
@@ -3,37 +3,605 @@
 <w:document xmlns:wpc="http://schemas.microsoft.com/office/word/2010/wordprocessingCanvas" xmlns:cx="http://schemas.microsoft.com/office/drawing/2014/chartex" xmlns:cx1="http://schemas.microsoft.com/office/drawing/2015/9/8/chartex" xmlns:cx2="http://schemas.microsoft.com/office/drawing/2015/10/21/chartex" xmlns:cx3="http://schemas.microsoft.com/office/drawing/2016/5/9/chartex" xmlns:cx4="http://schemas.microsoft.com/office/drawing/2016/5/10/chartex" xmlns:cx5="http://schemas.microsoft.com/office/drawing/2016/5/11/chartex" xmlns:cx6="http://schemas.microsoft.com/office/drawing/2016/5/12/chartex" xmlns:cx7="http://schemas.microsoft.com/office/drawing/2016/5/13/chartex" xmlns:cx8="http://schemas.microsoft.com/office/drawing/2016/5/14/chartex" xmlns:mc="http://schemas.openxmlformats.org/markup-compatibility/2006" xmlns:aink="http://schemas.microsoft.com/office/drawing/2016/ink" xmlns:am3d="http://schemas.microsoft.com/office/drawing/2017/model3d" xmlns:o="urn:schemas-microsoft-com:office:office" xmlns:oel="http://schemas.microsoft.com/office/2019/extlst" xmlns:r="http://schemas.openxmlformats.org/officeDocument/2006/relationships" xmlns:m="http://schemas.openxmlformats.org/officeDocument/2006/math" xmlns:v="urn:schemas-microsoft-com:vml" xmlns:wp14="http://schemas.microsoft.com/office/word/2010/wordprocessingDrawing" xmlns:wp="http://schemas.openxmlformats.org/drawingml/2006/wordprocessingDrawing" xmlns:w10="urn:schemas-microsoft-com:office:word" xmlns:w="http://schemas.openxmlformats.org/wordprocessingml/2006/main" xmlns:w14="http://schemas.microsoft.com/office/word/2010/wordml" xmlns:w15="http://schemas.microsoft.com/office/word/2012/wordml" xmlns:w16cex="http://schemas.microsoft.com/office/word/2018/wordml/cex" xmlns:w16cid="http://schemas.microsoft.com/office/word/2016/wordml/cid" xmlns:w16="http://schemas.microsoft.com/office/word/2018/wordml" xmlns:w16sdtdh="http://schemas.microsoft.com/office/word/2020/wordml/sdtdatahash" xmlns:w16se="http://schemas.microsoft.com/office/word/2015/wordml/symex" xmlns:wpg="http://schemas.microsoft.com/office/word/2010/wordprocessingGroup" xmlns:wpi="http://schemas.microsoft.com/office/word/2010/wordprocessingInk" xmlns:wne="http://schemas.microsoft.com/office/word/2006/wordml" xmlns:wps="http://schemas.microsoft.com/office/word/2010/wordprocessingShape" mc:Ignorable="w14 w15 w16se w16cid w16 w16cex w16sdtdh wp14">
   <w:body>
     <w:p>
-      <w:r>
-        <w:t>Project Documentation Requirements</w:t>
-      </w:r>
-    </w:p>
-    <w:p>
+      <w:pPr>
+        <w:pStyle w:val="Title"/>
+      </w:pPr>
+      <w:r>
+        <w:t xml:space="preserve">PHP Project:  </w:t>
+      </w:r>
+      <w:r>
+        <w:t xml:space="preserve">Project Documentation </w:t>
+      </w:r>
+    </w:p>
+    <w:p>
+      <w:pPr>
+        <w:pStyle w:val="Subtitle"/>
+      </w:pPr>
+      <w:r>
+        <w:t>DE Online Grocery</w:t>
+      </w:r>
+    </w:p>
+    <w:p>
+      <w:pPr>
+        <w:pStyle w:val="Heading1"/>
+      </w:pPr>
       <w:r>
         <w:t>1. Project description (3-5 pages)</w:t>
       </w:r>
     </w:p>
     <w:p>
       <w:r>
-        <w:t xml:space="preserve">You must describe your project and explain how all the entities interconnect to create your application. In </w:t>
-      </w:r>
-    </w:p>
-    <w:p>
-      <w:r>
-        <w:t>addition, you need to:</w:t>
-      </w:r>
-    </w:p>
-    <w:p>
-      <w:r>
-        <w:t>- Specify your group members and the entities they are responsible for.</w:t>
-      </w:r>
-    </w:p>
-    <w:p>
-      <w:r>
+        <w:t xml:space="preserve">Leader: </w:t>
+      </w:r>
+      <w:proofErr w:type="spellStart"/>
+      <w:r>
+        <w:t>Manj</w:t>
+      </w:r>
+      <w:proofErr w:type="spellEnd"/>
+      <w:r>
+        <w:t xml:space="preserve">, Dilraj </w:t>
+      </w:r>
+      <w:r>
+        <w:t>300331319</w:t>
+      </w:r>
+    </w:p>
+    <w:p>
+      <w:r>
+        <w:t xml:space="preserve">Member: Edison CHAN 300370372 </w:t>
+      </w:r>
+    </w:p>
+    <w:p>
+      <w:r>
+        <w:t>Distribution of work</w:t>
+      </w:r>
+    </w:p>
+    <w:p>
+      <w:pPr>
+        <w:numPr>
+          <w:ilvl w:val="0"/>
+          <w:numId w:val="1"/>
+        </w:numPr>
+        <w:spacing w:after="0" w:line="276" w:lineRule="auto"/>
+      </w:pPr>
+      <w:r>
+        <w:t xml:space="preserve">Criteria Grading The web application produces errors or warning messages. The output of </w:t>
+      </w:r>
+      <w:proofErr w:type="spellStart"/>
+      <w:r>
+        <w:t>var_dump</w:t>
+      </w:r>
+      <w:proofErr w:type="spellEnd"/>
+      <w:r>
+        <w:t xml:space="preserve"> or </w:t>
+      </w:r>
+      <w:proofErr w:type="spellStart"/>
+      <w:r>
+        <w:t>print_r</w:t>
+      </w:r>
+      <w:proofErr w:type="spellEnd"/>
+      <w:r>
+        <w:t xml:space="preserve"> </w:t>
+      </w:r>
+      <w:proofErr w:type="gramStart"/>
+      <w:r>
+        <w:t>are</w:t>
+      </w:r>
+      <w:proofErr w:type="gramEnd"/>
+      <w:r>
+        <w:t xml:space="preserve"> visible on the web app. The web app creates folders and files automatically. -16 </w:t>
+      </w:r>
+      <w:r>
+        <w:rPr>
+          <w:b/>
+        </w:rPr>
+        <w:t>(QA Both of us)</w:t>
+      </w:r>
+    </w:p>
+    <w:p>
+      <w:pPr>
+        <w:numPr>
+          <w:ilvl w:val="0"/>
+          <w:numId w:val="1"/>
+        </w:numPr>
+        <w:spacing w:after="0" w:line="276" w:lineRule="auto"/>
+      </w:pPr>
+      <w:r>
+        <w:t xml:space="preserve">Project submitted and named properly with all assets to Blackboard by Team Leader, file is named according to the naming convention 1 point </w:t>
+      </w:r>
+      <w:r>
+        <w:rPr>
+          <w:b/>
+        </w:rPr>
+        <w:t>(</w:t>
+      </w:r>
+      <w:proofErr w:type="spellStart"/>
+      <w:r>
+        <w:rPr>
+          <w:b/>
+        </w:rPr>
+        <w:t>Dil</w:t>
+      </w:r>
+      <w:proofErr w:type="spellEnd"/>
+      <w:r>
+        <w:rPr>
+          <w:b/>
+        </w:rPr>
+        <w:t>)</w:t>
+      </w:r>
+    </w:p>
+    <w:p>
+      <w:pPr>
+        <w:numPr>
+          <w:ilvl w:val="0"/>
+          <w:numId w:val="1"/>
+        </w:numPr>
+        <w:spacing w:after="0" w:line="276" w:lineRule="auto"/>
+      </w:pPr>
+      <w:r>
+        <w:t xml:space="preserve">Project Description, installation manual, Class Diagram, Meeting Minutes, all completed with relevant details. </w:t>
+      </w:r>
+      <w:r>
+        <w:rPr>
+          <w:highlight w:val="yellow"/>
+        </w:rPr>
+        <w:t xml:space="preserve">Class Diagram </w:t>
+      </w:r>
+      <w:r>
+        <w:rPr>
+          <w:b/>
+          <w:highlight w:val="yellow"/>
+        </w:rPr>
+        <w:t>(</w:t>
+      </w:r>
+      <w:proofErr w:type="spellStart"/>
+      <w:r>
+        <w:rPr>
+          <w:b/>
+          <w:highlight w:val="yellow"/>
+        </w:rPr>
+        <w:t>Dil</w:t>
+      </w:r>
+      <w:proofErr w:type="spellEnd"/>
+      <w:r>
+        <w:rPr>
+          <w:b/>
+          <w:highlight w:val="yellow"/>
+        </w:rPr>
+        <w:t xml:space="preserve">) </w:t>
+      </w:r>
+      <w:r>
+        <w:t xml:space="preserve">is accurate and includes all properties and cardinality. User Manual – Concise, to the point, graphical, labelled properly. 3 points </w:t>
+      </w:r>
+      <w:r>
+        <w:rPr>
+          <w:b/>
+        </w:rPr>
+        <w:t>(Ed)</w:t>
+      </w:r>
+    </w:p>
+    <w:p>
+      <w:pPr>
+        <w:numPr>
+          <w:ilvl w:val="0"/>
+          <w:numId w:val="1"/>
+        </w:numPr>
+        <w:spacing w:after="0" w:line="276" w:lineRule="auto"/>
+      </w:pPr>
+      <w:r>
+        <w:t>Good program structure is used, all functions were described with comments, and comments are used where applicable. Naming conventions are followed. 2 points</w:t>
+      </w:r>
+    </w:p>
+    <w:p>
+      <w:pPr>
+        <w:ind w:left="720"/>
+        <w:rPr>
+          <w:b/>
+        </w:rPr>
+      </w:pPr>
+      <w:r>
+        <w:rPr>
+          <w:b/>
+        </w:rPr>
+        <w:t>(Both of us) - list of function and class with comments</w:t>
+      </w:r>
+    </w:p>
+    <w:p>
+      <w:pPr>
+        <w:numPr>
+          <w:ilvl w:val="0"/>
+          <w:numId w:val="1"/>
+        </w:numPr>
+        <w:spacing w:after="0" w:line="276" w:lineRule="auto"/>
+      </w:pPr>
+      <w:r>
+        <w:t xml:space="preserve">The database was designed following the requirements. The tables/entities were sound and were designed to reflect real life web application. The complexity of the database should be similar to or greater than any database design used in the class practice. The SQL script was included in the project submission. 3 points </w:t>
+      </w:r>
+      <w:r>
+        <w:rPr>
+          <w:b/>
+        </w:rPr>
+        <w:t>(</w:t>
+      </w:r>
+      <w:proofErr w:type="spellStart"/>
+      <w:r>
+        <w:rPr>
+          <w:b/>
+        </w:rPr>
+        <w:t>Dil</w:t>
+      </w:r>
+      <w:proofErr w:type="spellEnd"/>
+      <w:r>
+        <w:rPr>
+          <w:b/>
+        </w:rPr>
+        <w:t>)</w:t>
+      </w:r>
+    </w:p>
+    <w:p>
+      <w:pPr>
+        <w:numPr>
+          <w:ilvl w:val="0"/>
+          <w:numId w:val="1"/>
+        </w:numPr>
+        <w:spacing w:after="0" w:line="276" w:lineRule="auto"/>
+      </w:pPr>
+      <w:r>
+        <w:t xml:space="preserve">CRUD operations are implemented using PDO, DAO and prepared statements. The errors are captured and logged. The user must be given positive confirmation of a CRUD operation. Statistics are coded using SQL queries and displayed. 5 points </w:t>
+      </w:r>
+      <w:r>
+        <w:rPr>
+          <w:b/>
+        </w:rPr>
+        <w:t>(</w:t>
+      </w:r>
+      <w:proofErr w:type="spellStart"/>
+      <w:r>
+        <w:rPr>
+          <w:b/>
+        </w:rPr>
+        <w:t>Dil</w:t>
+      </w:r>
+      <w:proofErr w:type="spellEnd"/>
+      <w:r>
+        <w:rPr>
+          <w:b/>
+        </w:rPr>
+        <w:t>)</w:t>
+      </w:r>
+    </w:p>
+    <w:p>
+      <w:pPr>
+        <w:numPr>
+          <w:ilvl w:val="0"/>
+          <w:numId w:val="1"/>
+        </w:numPr>
+        <w:spacing w:after="0" w:line="276" w:lineRule="auto"/>
+      </w:pPr>
+      <w:r>
+        <w:t>All input were validated according to the expected input.</w:t>
+      </w:r>
+      <w:r>
+        <w:rPr>
+          <w:b/>
+        </w:rPr>
+        <w:t xml:space="preserve"> </w:t>
+      </w:r>
+      <w:r>
+        <w:t xml:space="preserve">The user must be prompted for corrections and stack traces must be logged to a file. 2 points </w:t>
+      </w:r>
+      <w:r>
+        <w:rPr>
+          <w:b/>
+        </w:rPr>
+        <w:t>(Ed)</w:t>
+      </w:r>
+    </w:p>
+    <w:p>
+      <w:pPr>
+        <w:numPr>
+          <w:ilvl w:val="0"/>
+          <w:numId w:val="1"/>
+        </w:numPr>
+        <w:spacing w:after="0" w:line="276" w:lineRule="auto"/>
+      </w:pPr>
+      <w:r>
+        <w:t xml:space="preserve">HTML Forms were coded properly. The layout is efficient and easy to use, and interface controls are intuitive. 2 points </w:t>
+      </w:r>
+      <w:r>
+        <w:rPr>
+          <w:b/>
+        </w:rPr>
+        <w:t>(Ed)</w:t>
+      </w:r>
+    </w:p>
+    <w:p>
+      <w:pPr>
+        <w:numPr>
+          <w:ilvl w:val="0"/>
+          <w:numId w:val="1"/>
+        </w:numPr>
+        <w:spacing w:after="0" w:line="276" w:lineRule="auto"/>
+      </w:pPr>
+      <w:r>
+        <w:t xml:space="preserve">The overall quality and complexity of the submitted project should be greater than any class demo practices and assignments 2 points </w:t>
+      </w:r>
+      <w:r>
+        <w:rPr>
+          <w:b/>
+        </w:rPr>
+        <w:t>(Both of us)</w:t>
+      </w:r>
+    </w:p>
+    <w:p>
+      <w:pPr>
+        <w:numPr>
+          <w:ilvl w:val="0"/>
+          <w:numId w:val="1"/>
+        </w:numPr>
+        <w:spacing w:after="0" w:line="276" w:lineRule="auto"/>
+      </w:pPr>
+      <w:r>
+        <w:t xml:space="preserve">Bonus requirements 2 points </w:t>
+      </w:r>
+      <w:r>
+        <w:rPr>
+          <w:rFonts w:ascii="Arial Unicode MS" w:eastAsia="Arial Unicode MS" w:hAnsi="Arial Unicode MS" w:cs="Arial Unicode MS"/>
+          <w:b/>
+        </w:rPr>
+        <w:t xml:space="preserve">(Ed → Publish on </w:t>
+      </w:r>
+      <w:proofErr w:type="spellStart"/>
+      <w:r>
+        <w:rPr>
+          <w:rFonts w:ascii="Arial Unicode MS" w:eastAsia="Arial Unicode MS" w:hAnsi="Arial Unicode MS" w:cs="Arial Unicode MS"/>
+          <w:b/>
+        </w:rPr>
+        <w:t>Github</w:t>
+      </w:r>
+      <w:proofErr w:type="spellEnd"/>
+      <w:r>
+        <w:rPr>
+          <w:rFonts w:ascii="Arial Unicode MS" w:eastAsia="Arial Unicode MS" w:hAnsi="Arial Unicode MS" w:cs="Arial Unicode MS"/>
+          <w:b/>
+        </w:rPr>
+        <w:t>)</w:t>
+      </w:r>
+    </w:p>
+    <w:p>
+      <w:r>
+        <w:t>Table: user</w:t>
+      </w:r>
+    </w:p>
+    <w:p>
+      <w:r>
+        <w:t xml:space="preserve">Fields: This table contains information about the users of the website. </w:t>
+      </w:r>
+      <w:r>
+        <w:t>F</w:t>
+      </w:r>
+      <w:r>
+        <w:t xml:space="preserve">ields might include </w:t>
+      </w:r>
+      <w:proofErr w:type="spellStart"/>
+      <w:r>
+        <w:t>userid</w:t>
+      </w:r>
+      <w:proofErr w:type="spellEnd"/>
+      <w:r>
+        <w:t xml:space="preserve">, username, email, password, </w:t>
+      </w:r>
+      <w:proofErr w:type="spellStart"/>
+      <w:r>
+        <w:t>registration_date</w:t>
+      </w:r>
+      <w:proofErr w:type="spellEnd"/>
+      <w:r>
+        <w:t xml:space="preserve">, </w:t>
+      </w:r>
+      <w:proofErr w:type="spellStart"/>
+      <w:r>
+        <w:t>last_login</w:t>
+      </w:r>
+      <w:proofErr w:type="spellEnd"/>
+      <w:r>
+        <w:t>, and other user-specific attributes.</w:t>
+      </w:r>
+    </w:p>
+    <w:p>
+      <w:r>
+        <w:t>Purpose: The "user" table serves as the central repository for all user-related data, handling user authentication, registration, and any user-specific functionalities on the website.</w:t>
+      </w:r>
+    </w:p>
+    <w:p>
+      <w:r>
+        <w:lastRenderedPageBreak/>
+        <w:t>Efficiency: Using a dedicated "user" table ensures that all user-related data is logically organized in one place. This simplifies querying and updating user information, reducing the complexity of the database schema.</w:t>
+      </w:r>
+    </w:p>
+    <w:p>
+      <w:r>
+        <w:t>Table: product</w:t>
+      </w:r>
+    </w:p>
+    <w:p/>
+    <w:p>
+      <w:r>
+        <w:t xml:space="preserve">Fields: This table contains information about the products available on the website. Common fields might include </w:t>
+      </w:r>
+      <w:proofErr w:type="spellStart"/>
+      <w:r>
+        <w:t>product_id</w:t>
+      </w:r>
+      <w:proofErr w:type="spellEnd"/>
+      <w:r>
+        <w:t>, name, description, price, category, availability, and other product-specific attributes.</w:t>
+      </w:r>
+    </w:p>
+    <w:p>
+      <w:r>
+        <w:t>Purpose: The "product" table stores data related to all the products offered on the website. This includes their details, availability, and pricing information.</w:t>
+      </w:r>
+    </w:p>
+    <w:p>
+      <w:r>
+        <w:t>Efficiency: By having a dedicated "product" table, all the product data is centralized, making it easier to manage and manipulate product information. This separation of concerns helps maintain data integrity and simplifies queries related to products.</w:t>
+      </w:r>
+    </w:p>
+    <w:p>
+      <w:r>
+        <w:t>Advantages of Having Only Two Tables:</w:t>
+      </w:r>
+    </w:p>
+    <w:p/>
+    <w:p>
+      <w:r>
+        <w:t>Simplicity: A smaller number of tables means a simpler database schema. It reduces the complexity of the database design and eases the process of development and maintenance. Fewer tables also lead to simpler queries and more straightforward data management.</w:t>
+      </w:r>
+    </w:p>
+    <w:p/>
+    <w:p>
+      <w:r>
+        <w:t>Data Integrity: Having dedicated tables for users and products ensures data integrity and reduces the chances of redundant or inconsistent data. It provides a clear structure for storing specific information without mixing unrelated data in a single table.</w:t>
+      </w:r>
+    </w:p>
+    <w:p/>
+    <w:p>
+      <w:r>
+        <w:t>Performance: With fewer tables, database operations tend to be faster, especially when dealing with complex queries involving joins or aggregations. This is because there are fewer data dependencies to resolve, resulting in quicker response times.</w:t>
+      </w:r>
+    </w:p>
+    <w:p/>
+    <w:p>
+      <w:r>
+        <w:t>Scalability: A simpler database schema with fewer tables can be more scalable. As the website grows and the amount of data increases, it becomes easier to manage and optimize database performance with only two tables.</w:t>
+      </w:r>
+    </w:p>
+    <w:p/>
+    <w:p>
+      <w:r>
+        <w:t>Ease of Maintenance: Maintenance becomes more manageable as there are fewer tables to update or modify. Any changes to the database structure, such as adding new fields or altering existing ones, can be done more efficiently.</w:t>
+      </w:r>
+    </w:p>
+    <w:p/>
+    <w:p>
+      <w:r>
+        <w:lastRenderedPageBreak/>
+        <w:t>Code Maintainability: A simplified database schema corresponds to simpler and more maintainable code in the application layer. It reduces the complexity of database interactions in the codebase, leading to easier debugging and troubleshooting.</w:t>
+      </w:r>
+    </w:p>
+    <w:p/>
+    <w:p>
+      <w:r>
+        <w:t>Reduced Redundancy: With only two tables, you avoid redundant data that may occur when multiple tables store similar or overlapping information. This minimizes the risk of inconsistency and saves storage space.</w:t>
+      </w:r>
+    </w:p>
+    <w:p/>
+    <w:p>
+      <w:r>
+        <w:t>However, it's important to note that while using just two tables might be efficient for smaller projects or specific use cases, larger or more complex websites might require additional tables to accommodate more intricate relationships or functionalities. The decision to keep the database simple or to expand it depends on the specific requirements of the website and the future scalability needs.</w:t>
+      </w:r>
+      <w:r>
+        <w:br w:type="page"/>
+      </w:r>
+    </w:p>
+    <w:p>
+      <w:r>
+        <w:lastRenderedPageBreak/>
         <w:t>- Include a list of features you implement and why these add value to your project.</w:t>
       </w:r>
     </w:p>
     <w:p>
       <w:r>
+        <w:t>Certainly! Let's go through each of the added features and explain how they add value to your project:</w:t>
+      </w:r>
+    </w:p>
+    <w:p/>
+    <w:p>
+      <w:r>
+        <w:t>Search bar:</w:t>
+      </w:r>
+    </w:p>
+    <w:p/>
+    <w:p>
+      <w:r>
+        <w:t>Value: The search bar enhances the user experience by enabling users to quickly find specific products they are interested in. Instead of manually browsing through pages of products, users can simply enter keywords or product names in the search bar to get relevant results.</w:t>
+      </w:r>
+    </w:p>
+    <w:p>
+      <w:r>
+        <w:t>Efficiency: With a well-implemented search functionality, users can easily narrow down their choices, leading to increased user satisfaction and retention. Moreover, a search feature streamlines navigation and reduces the time it takes for users to find what they are looking for, ultimately improving the overall website's efficiency.</w:t>
+      </w:r>
+    </w:p>
+    <w:p>
+      <w:r>
+        <w:t>Item view (with placeholder for pictures):</w:t>
+      </w:r>
+    </w:p>
+    <w:p/>
+    <w:p>
+      <w:r>
+        <w:t>Value: The item view provides users with detailed information about a specific product when they click on it. This feature allows users to make informed decisions about whether to purchase the product or not.</w:t>
+      </w:r>
+    </w:p>
+    <w:p>
+      <w:r>
+        <w:t>Visual Representation: While placeholder images may not show the actual product pictures, they still serve an essential purpose by visually representing the products. This enhances the user experience and makes the website more appealing, even if the actual product images are not available or not yet uploaded.</w:t>
+      </w:r>
+    </w:p>
+    <w:p>
+      <w:r>
+        <w:t>Login system with interactive feedback:</w:t>
+      </w:r>
+    </w:p>
+    <w:p/>
+    <w:p>
+      <w:r>
+        <w:t xml:space="preserve">Value: The login system adds a layer of personalization and security to the website. It allows users to create accounts, sign in, and access personalized features such as their order history, </w:t>
+      </w:r>
+      <w:proofErr w:type="spellStart"/>
+      <w:r>
+        <w:t>wishlists</w:t>
+      </w:r>
+      <w:proofErr w:type="spellEnd"/>
+      <w:r>
+        <w:t>, and preferences.</w:t>
+      </w:r>
+    </w:p>
+    <w:p>
+      <w:r>
+        <w:t>Interactive Feedback: By providing interactive feedback during the login process (e.g., displaying error messages for incorrect credentials or successful login messages), users are kept informed about the status of their actions. This improves user satisfaction and helps prevent confusion during the login process.</w:t>
+      </w:r>
+    </w:p>
+    <w:p>
+      <w:r>
+        <w:t>Admin management to add/remove products:</w:t>
+      </w:r>
+    </w:p>
+    <w:p/>
+    <w:p>
+      <w:r>
+        <w:t>Value: The admin management system empowers the website administrators to have control over the products listed on the website. They can easily add new products, update existing ones, or remove outdated or out-of-stock items.</w:t>
+      </w:r>
+    </w:p>
+    <w:p>
+      <w:r>
+        <w:lastRenderedPageBreak/>
+        <w:t>Efficiency and Flexibility: With admin management, the website becomes more dynamic and adaptable to changing product offerings. It streamlines the process of updating the product catalog, ensuring that users always have access to the most accurate and up-to-date information.</w:t>
+      </w:r>
+    </w:p>
+    <w:p>
+      <w:r>
+        <w:t>Overall, these added features significantly enhance the website's functionality and user experience. Users can quickly find products they are interested in, get detailed information about items, and have a personalized experience through the login system. Meanwhile, the admin management system allows the website to stay current and relevant by providing control over the products displayed. All of these aspects together contribute to making the website more user-friendly, efficient, and appealing to both users and administrators.</w:t>
+      </w:r>
+    </w:p>
+    <w:p>
+      <w:r>
+        <w:br w:type="page"/>
+      </w:r>
+    </w:p>
+    <w:p>
+      <w:r>
+        <w:lastRenderedPageBreak/>
         <w:t xml:space="preserve">- Include an installation manual, how to set up (database, folder structure, web alias, </w:t>
       </w:r>
       <w:proofErr w:type="spellStart"/>
@@ -44,6 +612,9 @@
       <w:r>
         <w:t>).</w:t>
       </w:r>
+      <w:r>
+        <w:t xml:space="preserve"> See Appendix 3</w:t>
+      </w:r>
     </w:p>
     <w:p>
       <w:r>
@@ -148,32 +719,32 @@
     </w:p>
     <w:p>
       <w:r>
+        <w:t>page and content elements and user input elements.</w:t>
+      </w:r>
+    </w:p>
+    <w:p>
+      <w:r>
+        <w:t xml:space="preserve">- Users must be able to login; their credentials must be encrypted. The application must use sessions logging in </w:t>
+      </w:r>
+    </w:p>
+    <w:p>
+      <w:r>
+        <w:t>and logging out.</w:t>
+      </w:r>
+    </w:p>
+    <w:p>
+      <w:r>
+        <w:t xml:space="preserve">- The above requirements are for passing the project. You should try your best to make your project stand out </w:t>
+      </w:r>
+    </w:p>
+    <w:p>
+      <w:r>
+        <w:t>by integrating new technologies or topic that are not covered in the class.</w:t>
+      </w:r>
+    </w:p>
+    <w:p>
+      <w:r>
         <w:lastRenderedPageBreak/>
-        <w:t>page and content elements and user input elements.</w:t>
-      </w:r>
-    </w:p>
-    <w:p>
-      <w:r>
-        <w:t xml:space="preserve">- Users must be able to login; their credentials must be encrypted. The application must use sessions logging in </w:t>
-      </w:r>
-    </w:p>
-    <w:p>
-      <w:r>
-        <w:t>and logging out.</w:t>
-      </w:r>
-    </w:p>
-    <w:p>
-      <w:r>
-        <w:t xml:space="preserve">- The above requirements are for passing the project. You should try your best to make your project stand out </w:t>
-      </w:r>
-    </w:p>
-    <w:p>
-      <w:r>
-        <w:t>by integrating new technologies or topic that are not covered in the class.</w:t>
-      </w:r>
-    </w:p>
-    <w:p>
-      <w:r>
         <w:t>- Include a list of the technologies implemented as an extension beyond what was covered in the classroom.</w:t>
       </w:r>
     </w:p>
@@ -183,9 +754,15 @@
       </w:r>
     </w:p>
     <w:p>
+      <w:pPr>
+        <w:pStyle w:val="Heading2"/>
+      </w:pPr>
       <w:r>
         <w:lastRenderedPageBreak/>
-        <w:t>2. Class diagram</w:t>
+        <w:t>Appendix 1:</w:t>
+      </w:r>
+      <w:r>
+        <w:t xml:space="preserve"> Class diagram</w:t>
       </w:r>
     </w:p>
     <w:p>
@@ -204,9 +781,15 @@
       </w:r>
     </w:p>
     <w:p>
+      <w:pPr>
+        <w:pStyle w:val="Heading2"/>
+      </w:pPr>
       <w:r>
         <w:lastRenderedPageBreak/>
-        <w:t>3. Meeting minutes</w:t>
+        <w:t>Appendix 2:</w:t>
+      </w:r>
+      <w:r>
+        <w:t xml:space="preserve"> Meeting minutes</w:t>
       </w:r>
     </w:p>
     <w:p>
@@ -323,12 +906,6 @@
     </w:p>
     <w:p>
       <w:r>
-        <w:tab/>
-      </w:r>
-    </w:p>
-    <w:p/>
-    <w:p>
-      <w:r>
         <w:t>Personal info:</w:t>
       </w:r>
     </w:p>
@@ -447,7 +1024,6 @@
         <w:spacing w:after="0" w:line="276" w:lineRule="auto"/>
       </w:pPr>
       <w:r>
-        <w:lastRenderedPageBreak/>
         <w:t>Design direction</w:t>
       </w:r>
     </w:p>
@@ -484,6 +1060,7 @@
         <w:spacing w:after="0" w:line="276" w:lineRule="auto"/>
       </w:pPr>
       <w:r>
+        <w:lastRenderedPageBreak/>
         <w:t>Features:</w:t>
       </w:r>
     </w:p>
@@ -711,7 +1288,6 @@
         <w:t xml:space="preserve"> + login for admin + database editing for admin </w:t>
       </w:r>
     </w:p>
-    <w:p/>
     <w:p>
       <w:r>
         <w:t xml:space="preserve">2. Logistics: How to communicate, </w:t>
@@ -926,7 +1502,7 @@
           <w:b/>
           <w:highlight w:val="yellow"/>
         </w:rPr>
-        <w:t xml:space="preserve">(Wait </w:t>
+        <w:t>(</w:t>
       </w:r>
       <w:proofErr w:type="spellStart"/>
       <w:r>
@@ -934,7 +1510,7 @@
           <w:b/>
           <w:highlight w:val="yellow"/>
         </w:rPr>
-        <w:t>til</w:t>
+        <w:t>Dil</w:t>
       </w:r>
       <w:proofErr w:type="spellEnd"/>
       <w:r>
@@ -942,32 +1518,128 @@
           <w:b/>
           <w:highlight w:val="yellow"/>
         </w:rPr>
-        <w:t xml:space="preserve"> classes are </w:t>
-      </w:r>
-      <w:proofErr w:type="gramStart"/>
-      <w:r>
-        <w:rPr>
-          <w:b/>
-          <w:highlight w:val="yellow"/>
-        </w:rPr>
-        <w:t xml:space="preserve">designed) </w:t>
-      </w:r>
-      <w:r>
-        <w:rPr>
-          <w:highlight w:val="yellow"/>
+        <w:t xml:space="preserve">) </w:t>
+      </w:r>
+      <w:r>
+        <w:t xml:space="preserve">is accurate and includes all properties and cardinality. User Manual – Concise, to the point, graphical, labelled properly. 3 points </w:t>
+      </w:r>
+      <w:r>
+        <w:rPr>
+          <w:b/>
+        </w:rPr>
+        <w:t>(Ed)</w:t>
+      </w:r>
+    </w:p>
+    <w:p>
+      <w:pPr>
+        <w:numPr>
+          <w:ilvl w:val="0"/>
+          <w:numId w:val="1"/>
+        </w:numPr>
+        <w:spacing w:after="0" w:line="276" w:lineRule="auto"/>
+      </w:pPr>
+      <w:r>
+        <w:t>Good program structure is used, all functions were described with comments, and comments are used where applicable. Naming conventions are followed. 2 points</w:t>
+      </w:r>
+    </w:p>
+    <w:p>
+      <w:pPr>
+        <w:ind w:left="720"/>
+        <w:rPr>
+          <w:b/>
+        </w:rPr>
+      </w:pPr>
+      <w:r>
+        <w:rPr>
+          <w:b/>
+        </w:rPr>
+        <w:t>(Both of us) - list of function and class with comments</w:t>
+      </w:r>
+    </w:p>
+    <w:p>
+      <w:pPr>
+        <w:numPr>
+          <w:ilvl w:val="0"/>
+          <w:numId w:val="1"/>
+        </w:numPr>
+        <w:spacing w:after="0" w:line="276" w:lineRule="auto"/>
+      </w:pPr>
+      <w:r>
+        <w:lastRenderedPageBreak/>
+        <w:t xml:space="preserve">The database was designed following the requirements. The tables/entities were sound and were designed to reflect real life web application. The complexity of the database should be similar to or greater than any database design used in the class practice. The SQL script was included in the project submission. 3 points </w:t>
+      </w:r>
+      <w:r>
+        <w:rPr>
+          <w:b/>
+        </w:rPr>
+        <w:t>(</w:t>
+      </w:r>
+      <w:proofErr w:type="spellStart"/>
+      <w:r>
+        <w:rPr>
+          <w:b/>
+        </w:rPr>
+        <w:t>Dil</w:t>
+      </w:r>
+      <w:proofErr w:type="spellEnd"/>
+      <w:r>
+        <w:rPr>
+          <w:b/>
+        </w:rPr>
+        <w:t>)</w:t>
+      </w:r>
+    </w:p>
+    <w:p>
+      <w:pPr>
+        <w:numPr>
+          <w:ilvl w:val="0"/>
+          <w:numId w:val="1"/>
+        </w:numPr>
+        <w:spacing w:after="0" w:line="276" w:lineRule="auto"/>
+      </w:pPr>
+      <w:r>
+        <w:t xml:space="preserve">CRUD operations are implemented using PDO, DAO and prepared statements. The errors are captured and logged. The user must be given positive confirmation of a CRUD operation. Statistics are coded using SQL queries and displayed. 5 points </w:t>
+      </w:r>
+      <w:r>
+        <w:rPr>
+          <w:b/>
+        </w:rPr>
+        <w:t>(</w:t>
+      </w:r>
+      <w:proofErr w:type="spellStart"/>
+      <w:r>
+        <w:rPr>
+          <w:b/>
+        </w:rPr>
+        <w:t>Dil</w:t>
+      </w:r>
+      <w:proofErr w:type="spellEnd"/>
+      <w:r>
+        <w:rPr>
+          <w:b/>
+        </w:rPr>
+        <w:t>)</w:t>
+      </w:r>
+    </w:p>
+    <w:p>
+      <w:pPr>
+        <w:numPr>
+          <w:ilvl w:val="0"/>
+          <w:numId w:val="1"/>
+        </w:numPr>
+        <w:spacing w:after="0" w:line="276" w:lineRule="auto"/>
+      </w:pPr>
+      <w:r>
+        <w:t>All input were validated according to the expected input.</w:t>
+      </w:r>
+      <w:r>
+        <w:rPr>
+          <w:b/>
         </w:rPr>
         <w:t xml:space="preserve"> </w:t>
       </w:r>
       <w:r>
-        <w:t>is</w:t>
-      </w:r>
-      <w:proofErr w:type="gramEnd"/>
-      <w:r>
-        <w:t xml:space="preserve"> accurate and includes all </w:t>
-      </w:r>
-      <w:r>
-        <w:lastRenderedPageBreak/>
-        <w:t xml:space="preserve">properties and cardinality. User Manual – Concise, to the point, graphical, labelled properly. 3 points </w:t>
+        <w:t xml:space="preserve">The user must be prompted for corrections and stack traces must be logged to a file. 2 points </w:t>
       </w:r>
       <w:r>
         <w:rPr>
@@ -985,33 +1657,7 @@
         <w:spacing w:after="0" w:line="276" w:lineRule="auto"/>
       </w:pPr>
       <w:r>
-        <w:t>Good program structure is used, all functions were described with comments, and comments are used where applicable. Naming conventions are followed. 2 points</w:t>
-      </w:r>
-    </w:p>
-    <w:p>
-      <w:pPr>
-        <w:ind w:left="720"/>
-        <w:rPr>
-          <w:b/>
-        </w:rPr>
-      </w:pPr>
-      <w:r>
-        <w:rPr>
-          <w:b/>
-        </w:rPr>
-        <w:t>(Both of us) - list of function and class with comments</w:t>
-      </w:r>
-    </w:p>
-    <w:p>
-      <w:pPr>
-        <w:numPr>
-          <w:ilvl w:val="0"/>
-          <w:numId w:val="1"/>
-        </w:numPr>
-        <w:spacing w:after="0" w:line="276" w:lineRule="auto"/>
-      </w:pPr>
-      <w:r>
-        <w:t xml:space="preserve">The database was designed following the requirements. The tables/entities were sound and were designed to reflect real life web application. The complexity of the database should be similar to or greater than any database design used in the class practice. The SQL script was included in the project submission. 3 points </w:t>
+        <w:t xml:space="preserve">HTML Forms were coded properly. The layout is efficient and easy to use, and interface controls are intuitive. 2 points </w:t>
       </w:r>
       <w:r>
         <w:rPr>
@@ -1019,87 +1665,17 @@
         </w:rPr>
         <w:t>(</w:t>
       </w:r>
-      <w:proofErr w:type="spellStart"/>
-      <w:r>
-        <w:rPr>
-          <w:b/>
-        </w:rPr>
-        <w:t>Dil</w:t>
-      </w:r>
-      <w:proofErr w:type="spellEnd"/>
+      <w:r>
+        <w:rPr>
+          <w:b/>
+        </w:rPr>
+        <w:t>Ed</w:t>
+      </w:r>
       <w:r>
         <w:rPr>
           <w:b/>
         </w:rPr>
         <w:t>)</w:t>
-      </w:r>
-    </w:p>
-    <w:p>
-      <w:pPr>
-        <w:numPr>
-          <w:ilvl w:val="0"/>
-          <w:numId w:val="1"/>
-        </w:numPr>
-        <w:spacing w:after="0" w:line="276" w:lineRule="auto"/>
-      </w:pPr>
-      <w:r>
-        <w:t xml:space="preserve">CRUD operations are implemented using PDO, DAO and prepared statements. The errors are captured and logged. The user must be given positive confirmation of a CRUD operation. Statistics are coded using SQL queries and displayed. 5 points </w:t>
-      </w:r>
-      <w:r>
-        <w:rPr>
-          <w:b/>
-        </w:rPr>
-        <w:t>(</w:t>
-      </w:r>
-      <w:proofErr w:type="spellStart"/>
-      <w:r>
-        <w:rPr>
-          <w:b/>
-        </w:rPr>
-        <w:t>Dil</w:t>
-      </w:r>
-      <w:proofErr w:type="spellEnd"/>
-      <w:r>
-        <w:rPr>
-          <w:b/>
-        </w:rPr>
-        <w:t>)</w:t>
-      </w:r>
-    </w:p>
-    <w:p>
-      <w:pPr>
-        <w:numPr>
-          <w:ilvl w:val="0"/>
-          <w:numId w:val="1"/>
-        </w:numPr>
-        <w:spacing w:after="0" w:line="276" w:lineRule="auto"/>
-      </w:pPr>
-      <w:r>
-        <w:t xml:space="preserve">All input were validated according to the expected input. The user must be prompted for corrections and stack traces must be logged to a file. 2 points </w:t>
-      </w:r>
-      <w:r>
-        <w:rPr>
-          <w:b/>
-        </w:rPr>
-        <w:t>(Ed)</w:t>
-      </w:r>
-    </w:p>
-    <w:p>
-      <w:pPr>
-        <w:numPr>
-          <w:ilvl w:val="0"/>
-          <w:numId w:val="1"/>
-        </w:numPr>
-        <w:spacing w:after="0" w:line="276" w:lineRule="auto"/>
-      </w:pPr>
-      <w:r>
-        <w:t xml:space="preserve">HTML Forms were coded properly. The layout is efficient and easy to use, and interface controls are intuitive. 2 points </w:t>
-      </w:r>
-      <w:r>
-        <w:rPr>
-          <w:b/>
-        </w:rPr>
-        <w:t>(Both of us)</w:t>
       </w:r>
     </w:p>
     <w:p>
@@ -2229,6 +2805,49 @@
     <w:name w:val="Normal"/>
     <w:qFormat/>
   </w:style>
+  <w:style w:type="paragraph" w:styleId="Heading1">
+    <w:name w:val="heading 1"/>
+    <w:basedOn w:val="Normal"/>
+    <w:next w:val="Normal"/>
+    <w:link w:val="Heading1Char"/>
+    <w:uiPriority w:val="9"/>
+    <w:qFormat/>
+    <w:rsid w:val="002A39A5"/>
+    <w:pPr>
+      <w:keepNext/>
+      <w:keepLines/>
+      <w:spacing w:before="240" w:after="0"/>
+      <w:outlineLvl w:val="0"/>
+    </w:pPr>
+    <w:rPr>
+      <w:rFonts w:asciiTheme="majorHAnsi" w:eastAsiaTheme="majorEastAsia" w:hAnsiTheme="majorHAnsi" w:cstheme="majorBidi"/>
+      <w:color w:val="2F5496" w:themeColor="accent1" w:themeShade="BF"/>
+      <w:sz w:val="32"/>
+      <w:szCs w:val="32"/>
+    </w:rPr>
+  </w:style>
+  <w:style w:type="paragraph" w:styleId="Heading2">
+    <w:name w:val="heading 2"/>
+    <w:basedOn w:val="Normal"/>
+    <w:next w:val="Normal"/>
+    <w:link w:val="Heading2Char"/>
+    <w:uiPriority w:val="9"/>
+    <w:unhideWhenUsed/>
+    <w:qFormat/>
+    <w:rsid w:val="006B2E62"/>
+    <w:pPr>
+      <w:keepNext/>
+      <w:keepLines/>
+      <w:spacing w:before="40" w:after="0"/>
+      <w:outlineLvl w:val="1"/>
+    </w:pPr>
+    <w:rPr>
+      <w:rFonts w:asciiTheme="majorHAnsi" w:eastAsiaTheme="majorEastAsia" w:hAnsiTheme="majorHAnsi" w:cstheme="majorBidi"/>
+      <w:color w:val="2F5496" w:themeColor="accent1" w:themeShade="BF"/>
+      <w:sz w:val="26"/>
+      <w:szCs w:val="26"/>
+    </w:rPr>
+  </w:style>
   <w:style w:type="character" w:default="1" w:styleId="DefaultParagraphFont">
     <w:name w:val="Default Paragraph Font"/>
     <w:uiPriority w:val="1"/>
@@ -2255,6 +2874,97 @@
     <w:uiPriority w:val="99"/>
     <w:semiHidden/>
     <w:unhideWhenUsed/>
+  </w:style>
+  <w:style w:type="character" w:customStyle="1" w:styleId="Heading2Char">
+    <w:name w:val="Heading 2 Char"/>
+    <w:basedOn w:val="DefaultParagraphFont"/>
+    <w:link w:val="Heading2"/>
+    <w:uiPriority w:val="9"/>
+    <w:rsid w:val="006B2E62"/>
+    <w:rPr>
+      <w:rFonts w:asciiTheme="majorHAnsi" w:eastAsiaTheme="majorEastAsia" w:hAnsiTheme="majorHAnsi" w:cstheme="majorBidi"/>
+      <w:color w:val="2F5496" w:themeColor="accent1" w:themeShade="BF"/>
+      <w:sz w:val="26"/>
+      <w:szCs w:val="26"/>
+    </w:rPr>
+  </w:style>
+  <w:style w:type="paragraph" w:styleId="Title">
+    <w:name w:val="Title"/>
+    <w:basedOn w:val="Normal"/>
+    <w:next w:val="Normal"/>
+    <w:link w:val="TitleChar"/>
+    <w:uiPriority w:val="10"/>
+    <w:qFormat/>
+    <w:rsid w:val="00F14010"/>
+    <w:pPr>
+      <w:spacing w:after="0" w:line="240" w:lineRule="auto"/>
+      <w:contextualSpacing/>
+    </w:pPr>
+    <w:rPr>
+      <w:rFonts w:asciiTheme="majorHAnsi" w:eastAsiaTheme="majorEastAsia" w:hAnsiTheme="majorHAnsi" w:cstheme="majorBidi"/>
+      <w:spacing w:val="-10"/>
+      <w:kern w:val="28"/>
+      <w:sz w:val="56"/>
+      <w:szCs w:val="56"/>
+    </w:rPr>
+  </w:style>
+  <w:style w:type="character" w:customStyle="1" w:styleId="TitleChar">
+    <w:name w:val="Title Char"/>
+    <w:basedOn w:val="DefaultParagraphFont"/>
+    <w:link w:val="Title"/>
+    <w:uiPriority w:val="10"/>
+    <w:rsid w:val="00F14010"/>
+    <w:rPr>
+      <w:rFonts w:asciiTheme="majorHAnsi" w:eastAsiaTheme="majorEastAsia" w:hAnsiTheme="majorHAnsi" w:cstheme="majorBidi"/>
+      <w:spacing w:val="-10"/>
+      <w:kern w:val="28"/>
+      <w:sz w:val="56"/>
+      <w:szCs w:val="56"/>
+    </w:rPr>
+  </w:style>
+  <w:style w:type="paragraph" w:styleId="Subtitle">
+    <w:name w:val="Subtitle"/>
+    <w:basedOn w:val="Normal"/>
+    <w:next w:val="Normal"/>
+    <w:link w:val="SubtitleChar"/>
+    <w:uiPriority w:val="11"/>
+    <w:qFormat/>
+    <w:rsid w:val="00F14010"/>
+    <w:pPr>
+      <w:numPr>
+        <w:ilvl w:val="1"/>
+      </w:numPr>
+    </w:pPr>
+    <w:rPr>
+      <w:rFonts w:eastAsiaTheme="minorEastAsia"/>
+      <w:color w:val="5A5A5A" w:themeColor="text1" w:themeTint="A5"/>
+      <w:spacing w:val="15"/>
+    </w:rPr>
+  </w:style>
+  <w:style w:type="character" w:customStyle="1" w:styleId="SubtitleChar">
+    <w:name w:val="Subtitle Char"/>
+    <w:basedOn w:val="DefaultParagraphFont"/>
+    <w:link w:val="Subtitle"/>
+    <w:uiPriority w:val="11"/>
+    <w:rsid w:val="00F14010"/>
+    <w:rPr>
+      <w:rFonts w:eastAsiaTheme="minorEastAsia"/>
+      <w:color w:val="5A5A5A" w:themeColor="text1" w:themeTint="A5"/>
+      <w:spacing w:val="15"/>
+    </w:rPr>
+  </w:style>
+  <w:style w:type="character" w:customStyle="1" w:styleId="Heading1Char">
+    <w:name w:val="Heading 1 Char"/>
+    <w:basedOn w:val="DefaultParagraphFont"/>
+    <w:link w:val="Heading1"/>
+    <w:uiPriority w:val="9"/>
+    <w:rsid w:val="002A39A5"/>
+    <w:rPr>
+      <w:rFonts w:asciiTheme="majorHAnsi" w:eastAsiaTheme="majorEastAsia" w:hAnsiTheme="majorHAnsi" w:cstheme="majorBidi"/>
+      <w:color w:val="2F5496" w:themeColor="accent1" w:themeShade="BF"/>
+      <w:sz w:val="32"/>
+      <w:szCs w:val="32"/>
+    </w:rPr>
   </w:style>
 </w:styles>
 </file>

</xml_diff>

<commit_message>
Uploaded edited original word doc
</commit_message>
<xml_diff>
--- a/Documentation/Documentation.docx
+++ b/Documentation/Documentation.docx
@@ -102,7 +102,25 @@
           <w:sz w:val="24"/>
           <w:szCs w:val="24"/>
         </w:rPr>
-        <w:t>Leader: Manj, Dilraj 300331319</w:t>
+        <w:t xml:space="preserve">Leader: </w:t>
+      </w:r>
+      <w:proofErr w:type="spellStart"/>
+      <w:r>
+        <w:rPr>
+          <w:rFonts w:ascii="Times New Roman" w:hAnsi="Times New Roman" w:cs="Times New Roman"/>
+          <w:sz w:val="24"/>
+          <w:szCs w:val="24"/>
+        </w:rPr>
+        <w:t>Manj</w:t>
+      </w:r>
+      <w:proofErr w:type="spellEnd"/>
+      <w:r>
+        <w:rPr>
+          <w:rFonts w:ascii="Times New Roman" w:hAnsi="Times New Roman" w:cs="Times New Roman"/>
+          <w:sz w:val="24"/>
+          <w:szCs w:val="24"/>
+        </w:rPr>
+        <w:t>, Dilraj 300331319</w:t>
       </w:r>
     </w:p>
     <w:p>
@@ -172,13 +190,23 @@
         </w:rPr>
         <w:t xml:space="preserve"> (</w:t>
       </w:r>
-      <w:r>
-        <w:rPr>
-          <w:rFonts w:ascii="Times New Roman" w:hAnsi="Times New Roman" w:cs="Times New Roman"/>
-          <w:sz w:val="24"/>
-          <w:szCs w:val="24"/>
-        </w:rPr>
-        <w:t xml:space="preserve">Dil – Dilraj, </w:t>
+      <w:proofErr w:type="spellStart"/>
+      <w:r>
+        <w:rPr>
+          <w:rFonts w:ascii="Times New Roman" w:hAnsi="Times New Roman" w:cs="Times New Roman"/>
+          <w:sz w:val="24"/>
+          <w:szCs w:val="24"/>
+        </w:rPr>
+        <w:t>Dil</w:t>
+      </w:r>
+      <w:proofErr w:type="spellEnd"/>
+      <w:r>
+        <w:rPr>
+          <w:rFonts w:ascii="Times New Roman" w:hAnsi="Times New Roman" w:cs="Times New Roman"/>
+          <w:sz w:val="24"/>
+          <w:szCs w:val="24"/>
+        </w:rPr>
+        <w:t xml:space="preserve"> – Dilraj, </w:t>
       </w:r>
       <w:r>
         <w:rPr>
@@ -232,13 +260,23 @@
           <w:szCs w:val="24"/>
         </w:rPr>
       </w:pPr>
-      <w:r>
-        <w:rPr>
-          <w:rFonts w:ascii="Times New Roman" w:hAnsi="Times New Roman" w:cs="Times New Roman"/>
-          <w:sz w:val="24"/>
-          <w:szCs w:val="24"/>
-        </w:rPr>
-        <w:t>Dil and Ed both reviewed and evaluated the web application based on specific criteria, and the following points were assessed:</w:t>
+      <w:proofErr w:type="spellStart"/>
+      <w:r>
+        <w:rPr>
+          <w:rFonts w:ascii="Times New Roman" w:hAnsi="Times New Roman" w:cs="Times New Roman"/>
+          <w:sz w:val="24"/>
+          <w:szCs w:val="24"/>
+        </w:rPr>
+        <w:t>Dil</w:t>
+      </w:r>
+      <w:proofErr w:type="spellEnd"/>
+      <w:r>
+        <w:rPr>
+          <w:rFonts w:ascii="Times New Roman" w:hAnsi="Times New Roman" w:cs="Times New Roman"/>
+          <w:sz w:val="24"/>
+          <w:szCs w:val="24"/>
+        </w:rPr>
+        <w:t xml:space="preserve"> and Ed both reviewed and evaluated the web application based on specific criteria, and the following points were assessed:</w:t>
       </w:r>
     </w:p>
     <w:p>
@@ -260,7 +298,25 @@
           <w:sz w:val="24"/>
           <w:szCs w:val="24"/>
         </w:rPr>
-        <w:t>Project Submission (Dil):</w:t>
+        <w:t>Project Submission (</w:t>
+      </w:r>
+      <w:proofErr w:type="spellStart"/>
+      <w:r>
+        <w:rPr>
+          <w:rFonts w:ascii="Times New Roman" w:hAnsi="Times New Roman" w:cs="Times New Roman"/>
+          <w:sz w:val="24"/>
+          <w:szCs w:val="24"/>
+        </w:rPr>
+        <w:t>Dil</w:t>
+      </w:r>
+      <w:proofErr w:type="spellEnd"/>
+      <w:r>
+        <w:rPr>
+          <w:rFonts w:ascii="Times New Roman" w:hAnsi="Times New Roman" w:cs="Times New Roman"/>
+          <w:sz w:val="24"/>
+          <w:szCs w:val="24"/>
+        </w:rPr>
+        <w:t>):</w:t>
       </w:r>
     </w:p>
     <w:p>
@@ -276,13 +332,23 @@
           <w:szCs w:val="24"/>
         </w:rPr>
       </w:pPr>
-      <w:r>
-        <w:rPr>
-          <w:rFonts w:ascii="Times New Roman" w:hAnsi="Times New Roman" w:cs="Times New Roman"/>
-          <w:sz w:val="24"/>
-          <w:szCs w:val="24"/>
-        </w:rPr>
-        <w:t>Dil took responsibility for submitting the project to Blackboard and ensuring that all the required assets were included.</w:t>
+      <w:proofErr w:type="spellStart"/>
+      <w:r>
+        <w:rPr>
+          <w:rFonts w:ascii="Times New Roman" w:hAnsi="Times New Roman" w:cs="Times New Roman"/>
+          <w:sz w:val="24"/>
+          <w:szCs w:val="24"/>
+        </w:rPr>
+        <w:t>Dil</w:t>
+      </w:r>
+      <w:proofErr w:type="spellEnd"/>
+      <w:r>
+        <w:rPr>
+          <w:rFonts w:ascii="Times New Roman" w:hAnsi="Times New Roman" w:cs="Times New Roman"/>
+          <w:sz w:val="24"/>
+          <w:szCs w:val="24"/>
+        </w:rPr>
+        <w:t xml:space="preserve"> took responsibility for submitting the project to Blackboard and ensuring that all the required assets were included.</w:t>
       </w:r>
     </w:p>
     <w:p>
@@ -320,13 +386,23 @@
           <w:szCs w:val="24"/>
         </w:rPr>
       </w:pPr>
-      <w:r>
-        <w:rPr>
-          <w:rFonts w:ascii="Times New Roman" w:hAnsi="Times New Roman" w:cs="Times New Roman"/>
-          <w:sz w:val="24"/>
-          <w:szCs w:val="24"/>
-        </w:rPr>
-        <w:t>Dil earned 1 point for successfully fulfilling this task.</w:t>
+      <w:proofErr w:type="spellStart"/>
+      <w:r>
+        <w:rPr>
+          <w:rFonts w:ascii="Times New Roman" w:hAnsi="Times New Roman" w:cs="Times New Roman"/>
+          <w:sz w:val="24"/>
+          <w:szCs w:val="24"/>
+        </w:rPr>
+        <w:t>Dil</w:t>
+      </w:r>
+      <w:proofErr w:type="spellEnd"/>
+      <w:r>
+        <w:rPr>
+          <w:rFonts w:ascii="Times New Roman" w:hAnsi="Times New Roman" w:cs="Times New Roman"/>
+          <w:sz w:val="24"/>
+          <w:szCs w:val="24"/>
+        </w:rPr>
+        <w:t xml:space="preserve"> earned 1 point for successfully fulfilling this task.</w:t>
       </w:r>
     </w:p>
     <w:p>
@@ -392,7 +468,25 @@
           <w:sz w:val="24"/>
           <w:szCs w:val="24"/>
         </w:rPr>
-        <w:t>Installation Manual (Dil)</w:t>
+        <w:t>Installation Manual (</w:t>
+      </w:r>
+      <w:proofErr w:type="spellStart"/>
+      <w:r>
+        <w:rPr>
+          <w:rFonts w:ascii="Times New Roman" w:hAnsi="Times New Roman" w:cs="Times New Roman"/>
+          <w:sz w:val="24"/>
+          <w:szCs w:val="24"/>
+        </w:rPr>
+        <w:t>Dil</w:t>
+      </w:r>
+      <w:proofErr w:type="spellEnd"/>
+      <w:r>
+        <w:rPr>
+          <w:rFonts w:ascii="Times New Roman" w:hAnsi="Times New Roman" w:cs="Times New Roman"/>
+          <w:sz w:val="24"/>
+          <w:szCs w:val="24"/>
+        </w:rPr>
+        <w:t>)</w:t>
       </w:r>
     </w:p>
     <w:p>
@@ -414,7 +508,25 @@
           <w:sz w:val="24"/>
           <w:szCs w:val="24"/>
         </w:rPr>
-        <w:t>Class Diagram (Ensuring accuracy and inclusion of all properties and cardinality) (Dil)</w:t>
+        <w:t>Class Diagram (Ensuring accuracy and inclusion of all properties and cardinality) (</w:t>
+      </w:r>
+      <w:proofErr w:type="spellStart"/>
+      <w:r>
+        <w:rPr>
+          <w:rFonts w:ascii="Times New Roman" w:hAnsi="Times New Roman" w:cs="Times New Roman"/>
+          <w:sz w:val="24"/>
+          <w:szCs w:val="24"/>
+        </w:rPr>
+        <w:t>Dil</w:t>
+      </w:r>
+      <w:proofErr w:type="spellEnd"/>
+      <w:r>
+        <w:rPr>
+          <w:rFonts w:ascii="Times New Roman" w:hAnsi="Times New Roman" w:cs="Times New Roman"/>
+          <w:sz w:val="24"/>
+          <w:szCs w:val="24"/>
+        </w:rPr>
+        <w:t>)</w:t>
       </w:r>
     </w:p>
     <w:p>
@@ -458,7 +570,25 @@
           <w:sz w:val="24"/>
           <w:szCs w:val="24"/>
         </w:rPr>
-        <w:t>User Manual (Concise, graphical, properly labeled) (Dil)</w:t>
+        <w:t>User Manual (Concise, graphical, properly labeled) (</w:t>
+      </w:r>
+      <w:proofErr w:type="spellStart"/>
+      <w:r>
+        <w:rPr>
+          <w:rFonts w:ascii="Times New Roman" w:hAnsi="Times New Roman" w:cs="Times New Roman"/>
+          <w:sz w:val="24"/>
+          <w:szCs w:val="24"/>
+        </w:rPr>
+        <w:t>Dil</w:t>
+      </w:r>
+      <w:proofErr w:type="spellEnd"/>
+      <w:r>
+        <w:rPr>
+          <w:rFonts w:ascii="Times New Roman" w:hAnsi="Times New Roman" w:cs="Times New Roman"/>
+          <w:sz w:val="24"/>
+          <w:szCs w:val="24"/>
+        </w:rPr>
+        <w:t>)</w:t>
       </w:r>
     </w:p>
     <w:p>
@@ -502,7 +632,25 @@
           <w:sz w:val="24"/>
           <w:szCs w:val="24"/>
         </w:rPr>
-        <w:t>Both Dil and Ed ensured that the program structure was well-organized and used appropriate naming conventions.</w:t>
+        <w:t xml:space="preserve">Both </w:t>
+      </w:r>
+      <w:proofErr w:type="spellStart"/>
+      <w:r>
+        <w:rPr>
+          <w:rFonts w:ascii="Times New Roman" w:hAnsi="Times New Roman" w:cs="Times New Roman"/>
+          <w:sz w:val="24"/>
+          <w:szCs w:val="24"/>
+        </w:rPr>
+        <w:t>Dil</w:t>
+      </w:r>
+      <w:proofErr w:type="spellEnd"/>
+      <w:r>
+        <w:rPr>
+          <w:rFonts w:ascii="Times New Roman" w:hAnsi="Times New Roman" w:cs="Times New Roman"/>
+          <w:sz w:val="24"/>
+          <w:szCs w:val="24"/>
+        </w:rPr>
+        <w:t xml:space="preserve"> and Ed ensured that the program structure was well-organized and used appropriate naming conventions.</w:t>
       </w:r>
     </w:p>
     <w:p>
@@ -518,13 +666,23 @@
           <w:szCs w:val="24"/>
         </w:rPr>
       </w:pPr>
-      <w:r>
-        <w:rPr>
-          <w:rFonts w:ascii="Times New Roman" w:hAnsi="Times New Roman" w:cs="Times New Roman"/>
-          <w:sz w:val="24"/>
-          <w:szCs w:val="24"/>
-        </w:rPr>
-        <w:t>Dil documented all functions and classes with descriptive comments.</w:t>
+      <w:proofErr w:type="spellStart"/>
+      <w:r>
+        <w:rPr>
+          <w:rFonts w:ascii="Times New Roman" w:hAnsi="Times New Roman" w:cs="Times New Roman"/>
+          <w:sz w:val="24"/>
+          <w:szCs w:val="24"/>
+        </w:rPr>
+        <w:t>Dil</w:t>
+      </w:r>
+      <w:proofErr w:type="spellEnd"/>
+      <w:r>
+        <w:rPr>
+          <w:rFonts w:ascii="Times New Roman" w:hAnsi="Times New Roman" w:cs="Times New Roman"/>
+          <w:sz w:val="24"/>
+          <w:szCs w:val="24"/>
+        </w:rPr>
+        <w:t xml:space="preserve"> documented all functions and classes with descriptive comments.</w:t>
       </w:r>
     </w:p>
     <w:p>
@@ -546,7 +704,25 @@
           <w:sz w:val="24"/>
           <w:szCs w:val="24"/>
         </w:rPr>
-        <w:t>Database Design and SQL Script (Dil):</w:t>
+        <w:t>Database Design and SQL Script (</w:t>
+      </w:r>
+      <w:proofErr w:type="spellStart"/>
+      <w:r>
+        <w:rPr>
+          <w:rFonts w:ascii="Times New Roman" w:hAnsi="Times New Roman" w:cs="Times New Roman"/>
+          <w:sz w:val="24"/>
+          <w:szCs w:val="24"/>
+        </w:rPr>
+        <w:t>Dil</w:t>
+      </w:r>
+      <w:proofErr w:type="spellEnd"/>
+      <w:r>
+        <w:rPr>
+          <w:rFonts w:ascii="Times New Roman" w:hAnsi="Times New Roman" w:cs="Times New Roman"/>
+          <w:sz w:val="24"/>
+          <w:szCs w:val="24"/>
+        </w:rPr>
+        <w:t>):</w:t>
       </w:r>
     </w:p>
     <w:p>
@@ -562,13 +738,23 @@
           <w:szCs w:val="24"/>
         </w:rPr>
       </w:pPr>
-      <w:r>
-        <w:rPr>
-          <w:rFonts w:ascii="Times New Roman" w:hAnsi="Times New Roman" w:cs="Times New Roman"/>
-          <w:sz w:val="24"/>
-          <w:szCs w:val="24"/>
-        </w:rPr>
-        <w:t>Dil was responsible for designing the database to meet the requirements and reflect real-life web applications.</w:t>
+      <w:proofErr w:type="spellStart"/>
+      <w:r>
+        <w:rPr>
+          <w:rFonts w:ascii="Times New Roman" w:hAnsi="Times New Roman" w:cs="Times New Roman"/>
+          <w:sz w:val="24"/>
+          <w:szCs w:val="24"/>
+        </w:rPr>
+        <w:t>Dil</w:t>
+      </w:r>
+      <w:proofErr w:type="spellEnd"/>
+      <w:r>
+        <w:rPr>
+          <w:rFonts w:ascii="Times New Roman" w:hAnsi="Times New Roman" w:cs="Times New Roman"/>
+          <w:sz w:val="24"/>
+          <w:szCs w:val="24"/>
+        </w:rPr>
+        <w:t xml:space="preserve"> was responsible for designing the database to meet the requirements and reflect real-life web applications.</w:t>
       </w:r>
     </w:p>
     <w:p>
@@ -634,7 +820,25 @@
           <w:sz w:val="24"/>
           <w:szCs w:val="24"/>
         </w:rPr>
-        <w:t>CRUD Operations and SQL Queries (Dil):</w:t>
+        <w:t>CRUD Operations and SQL Queries (</w:t>
+      </w:r>
+      <w:proofErr w:type="spellStart"/>
+      <w:r>
+        <w:rPr>
+          <w:rFonts w:ascii="Times New Roman" w:hAnsi="Times New Roman" w:cs="Times New Roman"/>
+          <w:sz w:val="24"/>
+          <w:szCs w:val="24"/>
+        </w:rPr>
+        <w:t>Dil</w:t>
+      </w:r>
+      <w:proofErr w:type="spellEnd"/>
+      <w:r>
+        <w:rPr>
+          <w:rFonts w:ascii="Times New Roman" w:hAnsi="Times New Roman" w:cs="Times New Roman"/>
+          <w:sz w:val="24"/>
+          <w:szCs w:val="24"/>
+        </w:rPr>
+        <w:t>):</w:t>
       </w:r>
     </w:p>
     <w:p>
@@ -650,13 +854,23 @@
           <w:szCs w:val="24"/>
         </w:rPr>
       </w:pPr>
-      <w:r>
-        <w:rPr>
-          <w:rFonts w:ascii="Times New Roman" w:hAnsi="Times New Roman" w:cs="Times New Roman"/>
-          <w:sz w:val="24"/>
-          <w:szCs w:val="24"/>
-        </w:rPr>
-        <w:t>Dil implemented CRUD operations using PDO, DAO, and prepared statements.</w:t>
+      <w:proofErr w:type="spellStart"/>
+      <w:r>
+        <w:rPr>
+          <w:rFonts w:ascii="Times New Roman" w:hAnsi="Times New Roman" w:cs="Times New Roman"/>
+          <w:sz w:val="24"/>
+          <w:szCs w:val="24"/>
+        </w:rPr>
+        <w:t>Dil</w:t>
+      </w:r>
+      <w:proofErr w:type="spellEnd"/>
+      <w:r>
+        <w:rPr>
+          <w:rFonts w:ascii="Times New Roman" w:hAnsi="Times New Roman" w:cs="Times New Roman"/>
+          <w:sz w:val="24"/>
+          <w:szCs w:val="24"/>
+        </w:rPr>
+        <w:t xml:space="preserve"> implemented CRUD operations using PDO, DAO, and prepared statements.</w:t>
       </w:r>
     </w:p>
     <w:p>
@@ -871,13 +1085,23 @@
           <w:szCs w:val="24"/>
         </w:rPr>
       </w:pPr>
-      <w:r>
-        <w:rPr>
-          <w:rFonts w:ascii="Times New Roman" w:hAnsi="Times New Roman" w:cs="Times New Roman"/>
-          <w:sz w:val="24"/>
-          <w:szCs w:val="24"/>
-        </w:rPr>
-        <w:t>Dil and Ed collaborated to ensure that the overall quality and complexity of the submitted project exceeded any class demo practices and assignments.</w:t>
+      <w:proofErr w:type="spellStart"/>
+      <w:r>
+        <w:rPr>
+          <w:rFonts w:ascii="Times New Roman" w:hAnsi="Times New Roman" w:cs="Times New Roman"/>
+          <w:sz w:val="24"/>
+          <w:szCs w:val="24"/>
+        </w:rPr>
+        <w:t>Dil</w:t>
+      </w:r>
+      <w:proofErr w:type="spellEnd"/>
+      <w:r>
+        <w:rPr>
+          <w:rFonts w:ascii="Times New Roman" w:hAnsi="Times New Roman" w:cs="Times New Roman"/>
+          <w:sz w:val="24"/>
+          <w:szCs w:val="24"/>
+        </w:rPr>
+        <w:t xml:space="preserve"> and Ed collaborated to ensure that the overall quality and complexity of the submitted project exceeded any class demo practices and assignments.</w:t>
       </w:r>
     </w:p>
     <w:p>
@@ -1096,13 +1320,23 @@
         </w:rPr>
         <w:t>[</w:t>
       </w:r>
-      <w:r>
-        <w:rPr>
-          <w:rFonts w:ascii="Times New Roman" w:hAnsi="Times New Roman" w:cs="Times New Roman"/>
-          <w:sz w:val="24"/>
-          <w:szCs w:val="24"/>
-        </w:rPr>
-        <w:t>userid, username, email, password</w:t>
+      <w:proofErr w:type="spellStart"/>
+      <w:r>
+        <w:rPr>
+          <w:rFonts w:ascii="Times New Roman" w:hAnsi="Times New Roman" w:cs="Times New Roman"/>
+          <w:sz w:val="24"/>
+          <w:szCs w:val="24"/>
+        </w:rPr>
+        <w:t>userid</w:t>
+      </w:r>
+      <w:proofErr w:type="spellEnd"/>
+      <w:r>
+        <w:rPr>
+          <w:rFonts w:ascii="Times New Roman" w:hAnsi="Times New Roman" w:cs="Times New Roman"/>
+          <w:sz w:val="24"/>
+          <w:szCs w:val="24"/>
+        </w:rPr>
+        <w:t>, username, email, password</w:t>
       </w:r>
       <w:r>
         <w:rPr>
@@ -1170,7 +1404,25 @@
           <w:sz w:val="24"/>
           <w:szCs w:val="24"/>
         </w:rPr>
-        <w:t>Fields: This table contains information about the products available on the website. Common fields might include product_id, name, description, price, category, availability, and other product-specific attributes.</w:t>
+        <w:t xml:space="preserve">Fields: This table contains information about the products available on the website. Common fields might include </w:t>
+      </w:r>
+      <w:proofErr w:type="spellStart"/>
+      <w:r>
+        <w:rPr>
+          <w:rFonts w:ascii="Times New Roman" w:hAnsi="Times New Roman" w:cs="Times New Roman"/>
+          <w:sz w:val="24"/>
+          <w:szCs w:val="24"/>
+        </w:rPr>
+        <w:t>product_id</w:t>
+      </w:r>
+      <w:proofErr w:type="spellEnd"/>
+      <w:r>
+        <w:rPr>
+          <w:rFonts w:ascii="Times New Roman" w:hAnsi="Times New Roman" w:cs="Times New Roman"/>
+          <w:sz w:val="24"/>
+          <w:szCs w:val="24"/>
+        </w:rPr>
+        <w:t>, name, description, price, category, availability, and other product-specific attributes.</w:t>
       </w:r>
     </w:p>
     <w:p>
@@ -1491,14 +1743,6 @@
         </w:rPr>
         <w:t>Value: The admin management system empowers the website administrators to have control over the products listed on the website. They can easily add new products, update existing ones, or remove outdated or out-of-stock items.</w:t>
       </w:r>
-      <w:r>
-        <w:rPr>
-          <w:rFonts w:ascii="Times New Roman" w:hAnsi="Times New Roman" w:cs="Times New Roman"/>
-          <w:sz w:val="24"/>
-          <w:szCs w:val="24"/>
-        </w:rPr>
-        <w:br w:type="page"/>
-      </w:r>
     </w:p>
     <w:p>
       <w:pPr>
@@ -1515,7 +1759,6 @@
           <w:sz w:val="24"/>
           <w:szCs w:val="24"/>
         </w:rPr>
-        <w:lastRenderedPageBreak/>
         <w:t xml:space="preserve">1.4 </w:t>
       </w:r>
       <w:r>
@@ -1683,14 +1926,70 @@
         </w:rPr>
         <w:t xml:space="preserve">See </w:t>
       </w:r>
-      <w:r>
-        <w:rPr>
-          <w:rFonts w:ascii="Times New Roman" w:hAnsi="Times New Roman" w:cs="Times New Roman"/>
-          <w:sz w:val="24"/>
-          <w:szCs w:val="24"/>
-        </w:rPr>
-        <w:t>inc\Utility\GroceryProductsDAO.class.php &amp; inc\Utility\UserDAO.class.php</w:t>
-      </w:r>
+      <w:proofErr w:type="spellStart"/>
+      <w:r>
+        <w:rPr>
+          <w:rFonts w:ascii="Times New Roman" w:hAnsi="Times New Roman" w:cs="Times New Roman"/>
+          <w:sz w:val="24"/>
+          <w:szCs w:val="24"/>
+        </w:rPr>
+        <w:t>inc</w:t>
+      </w:r>
+      <w:proofErr w:type="spellEnd"/>
+      <w:r>
+        <w:rPr>
+          <w:rFonts w:ascii="Times New Roman" w:hAnsi="Times New Roman" w:cs="Times New Roman"/>
+          <w:sz w:val="24"/>
+          <w:szCs w:val="24"/>
+        </w:rPr>
+        <w:t>\Utility\</w:t>
+      </w:r>
+      <w:proofErr w:type="spellStart"/>
+      <w:r>
+        <w:rPr>
+          <w:rFonts w:ascii="Times New Roman" w:hAnsi="Times New Roman" w:cs="Times New Roman"/>
+          <w:sz w:val="24"/>
+          <w:szCs w:val="24"/>
+        </w:rPr>
+        <w:t>GroceryProductsDAO.class.php</w:t>
+      </w:r>
+      <w:proofErr w:type="spellEnd"/>
+      <w:r>
+        <w:rPr>
+          <w:rFonts w:ascii="Times New Roman" w:hAnsi="Times New Roman" w:cs="Times New Roman"/>
+          <w:sz w:val="24"/>
+          <w:szCs w:val="24"/>
+        </w:rPr>
+        <w:t xml:space="preserve"> &amp; </w:t>
+      </w:r>
+      <w:proofErr w:type="spellStart"/>
+      <w:r>
+        <w:rPr>
+          <w:rFonts w:ascii="Times New Roman" w:hAnsi="Times New Roman" w:cs="Times New Roman"/>
+          <w:sz w:val="24"/>
+          <w:szCs w:val="24"/>
+        </w:rPr>
+        <w:t>inc</w:t>
+      </w:r>
+      <w:proofErr w:type="spellEnd"/>
+      <w:r>
+        <w:rPr>
+          <w:rFonts w:ascii="Times New Roman" w:hAnsi="Times New Roman" w:cs="Times New Roman"/>
+          <w:sz w:val="24"/>
+          <w:szCs w:val="24"/>
+        </w:rPr>
+        <w:t>\Utility\</w:t>
+      </w:r>
+      <w:proofErr w:type="spellStart"/>
+      <w:r>
+        <w:rPr>
+          <w:rFonts w:ascii="Times New Roman" w:hAnsi="Times New Roman" w:cs="Times New Roman"/>
+          <w:sz w:val="24"/>
+          <w:szCs w:val="24"/>
+        </w:rPr>
+        <w:t>UserDAO.class.php</w:t>
+      </w:r>
+      <w:proofErr w:type="spellEnd"/>
     </w:p>
     <w:p>
       <w:pPr>
@@ -1755,8 +2054,54 @@
           <w:sz w:val="24"/>
           <w:szCs w:val="24"/>
         </w:rPr>
-        <w:t>See DashBoard.php, EditProduct.php, AddProduct.php</w:t>
-      </w:r>
+        <w:t xml:space="preserve">See </w:t>
+      </w:r>
+      <w:proofErr w:type="spellStart"/>
+      <w:r>
+        <w:rPr>
+          <w:rFonts w:ascii="Times New Roman" w:hAnsi="Times New Roman" w:cs="Times New Roman"/>
+          <w:sz w:val="24"/>
+          <w:szCs w:val="24"/>
+        </w:rPr>
+        <w:t>DashBoard.php</w:t>
+      </w:r>
+      <w:proofErr w:type="spellEnd"/>
+      <w:r>
+        <w:rPr>
+          <w:rFonts w:ascii="Times New Roman" w:hAnsi="Times New Roman" w:cs="Times New Roman"/>
+          <w:sz w:val="24"/>
+          <w:szCs w:val="24"/>
+        </w:rPr>
+        <w:t xml:space="preserve">, </w:t>
+      </w:r>
+      <w:proofErr w:type="spellStart"/>
+      <w:r>
+        <w:rPr>
+          <w:rFonts w:ascii="Times New Roman" w:hAnsi="Times New Roman" w:cs="Times New Roman"/>
+          <w:sz w:val="24"/>
+          <w:szCs w:val="24"/>
+        </w:rPr>
+        <w:t>EditProduct.php</w:t>
+      </w:r>
+      <w:proofErr w:type="spellEnd"/>
+      <w:r>
+        <w:rPr>
+          <w:rFonts w:ascii="Times New Roman" w:hAnsi="Times New Roman" w:cs="Times New Roman"/>
+          <w:sz w:val="24"/>
+          <w:szCs w:val="24"/>
+        </w:rPr>
+        <w:t xml:space="preserve">, </w:t>
+      </w:r>
+      <w:proofErr w:type="spellStart"/>
+      <w:r>
+        <w:rPr>
+          <w:rFonts w:ascii="Times New Roman" w:hAnsi="Times New Roman" w:cs="Times New Roman"/>
+          <w:sz w:val="24"/>
+          <w:szCs w:val="24"/>
+        </w:rPr>
+        <w:t>AddProduct.php</w:t>
+      </w:r>
+      <w:proofErr w:type="spellEnd"/>
     </w:p>
     <w:p>
       <w:pPr>
@@ -1821,8 +2166,27 @@
           <w:sz w:val="24"/>
           <w:szCs w:val="24"/>
         </w:rPr>
-        <w:t xml:space="preserve">See DashBoard.php, </w:t>
-      </w:r>
+        <w:t xml:space="preserve">See </w:t>
+      </w:r>
+      <w:proofErr w:type="spellStart"/>
+      <w:r>
+        <w:rPr>
+          <w:rFonts w:ascii="Times New Roman" w:hAnsi="Times New Roman" w:cs="Times New Roman"/>
+          <w:sz w:val="24"/>
+          <w:szCs w:val="24"/>
+        </w:rPr>
+        <w:t>DashBoard.php</w:t>
+      </w:r>
+      <w:proofErr w:type="spellEnd"/>
+      <w:r>
+        <w:rPr>
+          <w:rFonts w:ascii="Times New Roman" w:hAnsi="Times New Roman" w:cs="Times New Roman"/>
+          <w:sz w:val="24"/>
+          <w:szCs w:val="24"/>
+        </w:rPr>
+        <w:t xml:space="preserve">, </w:t>
+      </w:r>
+      <w:proofErr w:type="spellStart"/>
       <w:r>
         <w:rPr>
           <w:rFonts w:ascii="Times New Roman" w:hAnsi="Times New Roman" w:cs="Times New Roman"/>
@@ -1839,14 +2203,25 @@
         </w:rPr>
         <w:t>.php</w:t>
       </w:r>
-      <w:r>
-        <w:rPr>
-          <w:rFonts w:ascii="Times New Roman" w:hAnsi="Times New Roman" w:cs="Times New Roman"/>
-          <w:sz w:val="24"/>
-          <w:szCs w:val="24"/>
-        </w:rPr>
-        <w:t>, ItemSearchResults.php</w:t>
-      </w:r>
+      <w:proofErr w:type="spellEnd"/>
+      <w:r>
+        <w:rPr>
+          <w:rFonts w:ascii="Times New Roman" w:hAnsi="Times New Roman" w:cs="Times New Roman"/>
+          <w:sz w:val="24"/>
+          <w:szCs w:val="24"/>
+        </w:rPr>
+        <w:t xml:space="preserve">, </w:t>
+      </w:r>
+      <w:proofErr w:type="spellStart"/>
+      <w:r>
+        <w:rPr>
+          <w:rFonts w:ascii="Times New Roman" w:hAnsi="Times New Roman" w:cs="Times New Roman"/>
+          <w:sz w:val="24"/>
+          <w:szCs w:val="24"/>
+        </w:rPr>
+        <w:t>ItemSearchResults.php</w:t>
+      </w:r>
+      <w:proofErr w:type="spellEnd"/>
     </w:p>
     <w:p>
       <w:pPr>
@@ -1911,8 +2286,18 @@
           <w:sz w:val="24"/>
           <w:szCs w:val="24"/>
         </w:rPr>
-        <w:t>See ItemSearchResults.php</w:t>
-      </w:r>
+        <w:t xml:space="preserve">See </w:t>
+      </w:r>
+      <w:proofErr w:type="spellStart"/>
+      <w:r>
+        <w:rPr>
+          <w:rFonts w:ascii="Times New Roman" w:hAnsi="Times New Roman" w:cs="Times New Roman"/>
+          <w:sz w:val="24"/>
+          <w:szCs w:val="24"/>
+        </w:rPr>
+        <w:t>ItemSearchResults.php</w:t>
+      </w:r>
+      <w:proofErr w:type="spellEnd"/>
     </w:p>
     <w:p>
       <w:pPr>
@@ -1985,8 +2370,36 @@
           <w:sz w:val="24"/>
           <w:szCs w:val="24"/>
         </w:rPr>
-        <w:t xml:space="preserve"> inc\Entities\Page.class.php</w:t>
-      </w:r>
+        <w:t xml:space="preserve"> </w:t>
+      </w:r>
+      <w:proofErr w:type="spellStart"/>
+      <w:r>
+        <w:rPr>
+          <w:rFonts w:ascii="Times New Roman" w:hAnsi="Times New Roman" w:cs="Times New Roman"/>
+          <w:sz w:val="24"/>
+          <w:szCs w:val="24"/>
+        </w:rPr>
+        <w:t>inc</w:t>
+      </w:r>
+      <w:proofErr w:type="spellEnd"/>
+      <w:r>
+        <w:rPr>
+          <w:rFonts w:ascii="Times New Roman" w:hAnsi="Times New Roman" w:cs="Times New Roman"/>
+          <w:sz w:val="24"/>
+          <w:szCs w:val="24"/>
+        </w:rPr>
+        <w:t>\Entities\</w:t>
+      </w:r>
+      <w:proofErr w:type="spellStart"/>
+      <w:r>
+        <w:rPr>
+          <w:rFonts w:ascii="Times New Roman" w:hAnsi="Times New Roman" w:cs="Times New Roman"/>
+          <w:sz w:val="24"/>
+          <w:szCs w:val="24"/>
+        </w:rPr>
+        <w:t>Page.class.php</w:t>
+      </w:r>
+      <w:proofErr w:type="spellEnd"/>
     </w:p>
     <w:p>
       <w:pPr>
@@ -2029,6 +2442,7 @@
           <w:sz w:val="24"/>
           <w:szCs w:val="24"/>
         </w:rPr>
+        <w:lastRenderedPageBreak/>
         <w:t>Completed: The application thoroughly validates all user inputs and appropriately handles events, providing a seamless and error-free user experience with clear English prompts.</w:t>
       </w:r>
     </w:p>
@@ -2051,8 +2465,36 @@
           <w:sz w:val="24"/>
           <w:szCs w:val="24"/>
         </w:rPr>
-        <w:t>See inc\Entities\login_form.php</w:t>
-      </w:r>
+        <w:t xml:space="preserve">See </w:t>
+      </w:r>
+      <w:proofErr w:type="spellStart"/>
+      <w:r>
+        <w:rPr>
+          <w:rFonts w:ascii="Times New Roman" w:hAnsi="Times New Roman" w:cs="Times New Roman"/>
+          <w:sz w:val="24"/>
+          <w:szCs w:val="24"/>
+        </w:rPr>
+        <w:t>inc</w:t>
+      </w:r>
+      <w:proofErr w:type="spellEnd"/>
+      <w:r>
+        <w:rPr>
+          <w:rFonts w:ascii="Times New Roman" w:hAnsi="Times New Roman" w:cs="Times New Roman"/>
+          <w:sz w:val="24"/>
+          <w:szCs w:val="24"/>
+        </w:rPr>
+        <w:t>\Entities\</w:t>
+      </w:r>
+      <w:proofErr w:type="spellStart"/>
+      <w:r>
+        <w:rPr>
+          <w:rFonts w:ascii="Times New Roman" w:hAnsi="Times New Roman" w:cs="Times New Roman"/>
+          <w:sz w:val="24"/>
+          <w:szCs w:val="24"/>
+        </w:rPr>
+        <w:t>login_form.php</w:t>
+      </w:r>
+      <w:proofErr w:type="spellEnd"/>
     </w:p>
     <w:p>
       <w:pPr>
@@ -2117,16 +2559,54 @@
           <w:sz w:val="24"/>
           <w:szCs w:val="24"/>
         </w:rPr>
-        <w:t xml:space="preserve">See DashBoard.php, </w:t>
-      </w:r>
-      <w:r>
-        <w:rPr>
-          <w:rFonts w:ascii="Times New Roman" w:hAnsi="Times New Roman" w:cs="Times New Roman"/>
-          <w:sz w:val="24"/>
-          <w:szCs w:val="24"/>
-        </w:rPr>
-        <w:t>inc\Entities\Page.class.php</w:t>
-      </w:r>
+        <w:t xml:space="preserve">See </w:t>
+      </w:r>
+      <w:proofErr w:type="spellStart"/>
+      <w:r>
+        <w:rPr>
+          <w:rFonts w:ascii="Times New Roman" w:hAnsi="Times New Roman" w:cs="Times New Roman"/>
+          <w:sz w:val="24"/>
+          <w:szCs w:val="24"/>
+        </w:rPr>
+        <w:t>DashBoard.php</w:t>
+      </w:r>
+      <w:proofErr w:type="spellEnd"/>
+      <w:r>
+        <w:rPr>
+          <w:rFonts w:ascii="Times New Roman" w:hAnsi="Times New Roman" w:cs="Times New Roman"/>
+          <w:sz w:val="24"/>
+          <w:szCs w:val="24"/>
+        </w:rPr>
+        <w:t xml:space="preserve">, </w:t>
+      </w:r>
+      <w:proofErr w:type="spellStart"/>
+      <w:r>
+        <w:rPr>
+          <w:rFonts w:ascii="Times New Roman" w:hAnsi="Times New Roman" w:cs="Times New Roman"/>
+          <w:sz w:val="24"/>
+          <w:szCs w:val="24"/>
+        </w:rPr>
+        <w:t>inc</w:t>
+      </w:r>
+      <w:proofErr w:type="spellEnd"/>
+      <w:r>
+        <w:rPr>
+          <w:rFonts w:ascii="Times New Roman" w:hAnsi="Times New Roman" w:cs="Times New Roman"/>
+          <w:sz w:val="24"/>
+          <w:szCs w:val="24"/>
+        </w:rPr>
+        <w:t>\Entities\</w:t>
+      </w:r>
+      <w:proofErr w:type="spellStart"/>
+      <w:r>
+        <w:rPr>
+          <w:rFonts w:ascii="Times New Roman" w:hAnsi="Times New Roman" w:cs="Times New Roman"/>
+          <w:sz w:val="24"/>
+          <w:szCs w:val="24"/>
+        </w:rPr>
+        <w:t>Page.class.php</w:t>
+      </w:r>
+      <w:proofErr w:type="spellEnd"/>
     </w:p>
     <w:p>
       <w:pPr>
@@ -2147,7 +2627,43 @@
           <w:sz w:val="24"/>
           <w:szCs w:val="24"/>
         </w:rPr>
-        <w:t>There is an error when using the css script for login_form.php and thus it was replaced with a place hold</w:t>
+        <w:t xml:space="preserve">There is an error when using the </w:t>
+      </w:r>
+      <w:proofErr w:type="spellStart"/>
+      <w:r>
+        <w:rPr>
+          <w:rFonts w:ascii="Times New Roman" w:hAnsi="Times New Roman" w:cs="Times New Roman"/>
+          <w:sz w:val="24"/>
+          <w:szCs w:val="24"/>
+        </w:rPr>
+        <w:t>css</w:t>
+      </w:r>
+      <w:proofErr w:type="spellEnd"/>
+      <w:r>
+        <w:rPr>
+          <w:rFonts w:ascii="Times New Roman" w:hAnsi="Times New Roman" w:cs="Times New Roman"/>
+          <w:sz w:val="24"/>
+          <w:szCs w:val="24"/>
+        </w:rPr>
+        <w:t xml:space="preserve"> script for </w:t>
+      </w:r>
+      <w:proofErr w:type="spellStart"/>
+      <w:r>
+        <w:rPr>
+          <w:rFonts w:ascii="Times New Roman" w:hAnsi="Times New Roman" w:cs="Times New Roman"/>
+          <w:sz w:val="24"/>
+          <w:szCs w:val="24"/>
+        </w:rPr>
+        <w:t>login_form.php</w:t>
+      </w:r>
+      <w:proofErr w:type="spellEnd"/>
+      <w:r>
+        <w:rPr>
+          <w:rFonts w:ascii="Times New Roman" w:hAnsi="Times New Roman" w:cs="Times New Roman"/>
+          <w:sz w:val="24"/>
+          <w:szCs w:val="24"/>
+        </w:rPr>
+        <w:t xml:space="preserve"> and thus it was replaced with a place hold</w:t>
       </w:r>
       <w:r>
         <w:rPr>
@@ -2229,8 +2745,36 @@
           <w:sz w:val="24"/>
           <w:szCs w:val="24"/>
         </w:rPr>
-        <w:t>See inc\Entities\login_form.php</w:t>
-      </w:r>
+        <w:t xml:space="preserve">See </w:t>
+      </w:r>
+      <w:proofErr w:type="spellStart"/>
+      <w:r>
+        <w:rPr>
+          <w:rFonts w:ascii="Times New Roman" w:hAnsi="Times New Roman" w:cs="Times New Roman"/>
+          <w:sz w:val="24"/>
+          <w:szCs w:val="24"/>
+        </w:rPr>
+        <w:t>inc</w:t>
+      </w:r>
+      <w:proofErr w:type="spellEnd"/>
+      <w:r>
+        <w:rPr>
+          <w:rFonts w:ascii="Times New Roman" w:hAnsi="Times New Roman" w:cs="Times New Roman"/>
+          <w:sz w:val="24"/>
+          <w:szCs w:val="24"/>
+        </w:rPr>
+        <w:t>\Entities\</w:t>
+      </w:r>
+      <w:proofErr w:type="spellStart"/>
+      <w:r>
+        <w:rPr>
+          <w:rFonts w:ascii="Times New Roman" w:hAnsi="Times New Roman" w:cs="Times New Roman"/>
+          <w:sz w:val="24"/>
+          <w:szCs w:val="24"/>
+        </w:rPr>
+        <w:t>login_form.php</w:t>
+      </w:r>
+      <w:proofErr w:type="spellEnd"/>
     </w:p>
     <w:p>
       <w:pPr>
@@ -2273,7 +2817,6 @@
           <w:sz w:val="24"/>
           <w:szCs w:val="24"/>
         </w:rPr>
-        <w:lastRenderedPageBreak/>
         <w:t>Completed: The project stands out by successfully integrating new technologies and topics not covered in the class, enriching the overall functionality and user experience.</w:t>
       </w:r>
     </w:p>
@@ -2296,8 +2839,36 @@
           <w:sz w:val="24"/>
           <w:szCs w:val="24"/>
         </w:rPr>
-        <w:t>See DashBoard.php and ItemSearchResults.php</w:t>
-      </w:r>
+        <w:t xml:space="preserve">See </w:t>
+      </w:r>
+      <w:proofErr w:type="spellStart"/>
+      <w:r>
+        <w:rPr>
+          <w:rFonts w:ascii="Times New Roman" w:hAnsi="Times New Roman" w:cs="Times New Roman"/>
+          <w:sz w:val="24"/>
+          <w:szCs w:val="24"/>
+        </w:rPr>
+        <w:t>DashBoard.php</w:t>
+      </w:r>
+      <w:proofErr w:type="spellEnd"/>
+      <w:r>
+        <w:rPr>
+          <w:rFonts w:ascii="Times New Roman" w:hAnsi="Times New Roman" w:cs="Times New Roman"/>
+          <w:sz w:val="24"/>
+          <w:szCs w:val="24"/>
+        </w:rPr>
+        <w:t xml:space="preserve"> and </w:t>
+      </w:r>
+      <w:proofErr w:type="spellStart"/>
+      <w:r>
+        <w:rPr>
+          <w:rFonts w:ascii="Times New Roman" w:hAnsi="Times New Roman" w:cs="Times New Roman"/>
+          <w:sz w:val="24"/>
+          <w:szCs w:val="24"/>
+        </w:rPr>
+        <w:t>ItemSearchResults.php</w:t>
+      </w:r>
+      <w:proofErr w:type="spellEnd"/>
     </w:p>
     <w:p>
       <w:pPr>
@@ -2362,25 +2933,61 @@
           <w:sz w:val="24"/>
           <w:szCs w:val="24"/>
         </w:rPr>
-        <w:t>See DashBoard.php, which implement class UserDAO to DashBoard Template</w:t>
-      </w:r>
-    </w:p>
-    <w:p>
-      <w:pPr>
-        <w:rPr>
-          <w:rFonts w:ascii="Times New Roman" w:eastAsiaTheme="majorEastAsia" w:hAnsi="Times New Roman" w:cs="Times New Roman"/>
-          <w:color w:val="2F5496" w:themeColor="accent1" w:themeShade="BF"/>
-          <w:sz w:val="24"/>
-          <w:szCs w:val="24"/>
-        </w:rPr>
-      </w:pPr>
-      <w:r>
-        <w:rPr>
-          <w:rFonts w:ascii="Times New Roman" w:hAnsi="Times New Roman" w:cs="Times New Roman"/>
-          <w:sz w:val="24"/>
-          <w:szCs w:val="24"/>
-        </w:rPr>
-        <w:br w:type="page"/>
+        <w:t xml:space="preserve">See </w:t>
+      </w:r>
+      <w:proofErr w:type="spellStart"/>
+      <w:r>
+        <w:rPr>
+          <w:rFonts w:ascii="Times New Roman" w:hAnsi="Times New Roman" w:cs="Times New Roman"/>
+          <w:sz w:val="24"/>
+          <w:szCs w:val="24"/>
+        </w:rPr>
+        <w:t>DashBoard.php</w:t>
+      </w:r>
+      <w:proofErr w:type="spellEnd"/>
+      <w:r>
+        <w:rPr>
+          <w:rFonts w:ascii="Times New Roman" w:hAnsi="Times New Roman" w:cs="Times New Roman"/>
+          <w:sz w:val="24"/>
+          <w:szCs w:val="24"/>
+        </w:rPr>
+        <w:t xml:space="preserve">, which implement class </w:t>
+      </w:r>
+      <w:proofErr w:type="spellStart"/>
+      <w:r>
+        <w:rPr>
+          <w:rFonts w:ascii="Times New Roman" w:hAnsi="Times New Roman" w:cs="Times New Roman"/>
+          <w:sz w:val="24"/>
+          <w:szCs w:val="24"/>
+        </w:rPr>
+        <w:t>UserDAO</w:t>
+      </w:r>
+      <w:proofErr w:type="spellEnd"/>
+      <w:r>
+        <w:rPr>
+          <w:rFonts w:ascii="Times New Roman" w:hAnsi="Times New Roman" w:cs="Times New Roman"/>
+          <w:sz w:val="24"/>
+          <w:szCs w:val="24"/>
+        </w:rPr>
+        <w:t xml:space="preserve"> to </w:t>
+      </w:r>
+      <w:proofErr w:type="spellStart"/>
+      <w:r>
+        <w:rPr>
+          <w:rFonts w:ascii="Times New Roman" w:hAnsi="Times New Roman" w:cs="Times New Roman"/>
+          <w:sz w:val="24"/>
+          <w:szCs w:val="24"/>
+        </w:rPr>
+        <w:t>DashBoard</w:t>
+      </w:r>
+      <w:proofErr w:type="spellEnd"/>
+      <w:r>
+        <w:rPr>
+          <w:rFonts w:ascii="Times New Roman" w:hAnsi="Times New Roman" w:cs="Times New Roman"/>
+          <w:sz w:val="24"/>
+          <w:szCs w:val="24"/>
+        </w:rPr>
+        <w:t xml:space="preserve"> Template</w:t>
       </w:r>
     </w:p>
     <w:p>
@@ -2398,9 +3005,403 @@
           <w:sz w:val="24"/>
           <w:szCs w:val="24"/>
         </w:rPr>
+        <w:t>1</w:t>
+      </w:r>
+      <w:r>
+        <w:rPr>
+          <w:rFonts w:ascii="Times New Roman" w:hAnsi="Times New Roman" w:cs="Times New Roman"/>
+          <w:sz w:val="24"/>
+          <w:szCs w:val="24"/>
+        </w:rPr>
+        <w:t>.</w:t>
+      </w:r>
+      <w:r>
+        <w:rPr>
+          <w:rFonts w:ascii="Times New Roman" w:hAnsi="Times New Roman" w:cs="Times New Roman"/>
+          <w:sz w:val="24"/>
+          <w:szCs w:val="24"/>
+        </w:rPr>
+        <w:t>6</w:t>
+      </w:r>
+      <w:r>
+        <w:rPr>
+          <w:rFonts w:ascii="Times New Roman" w:hAnsi="Times New Roman" w:cs="Times New Roman"/>
+          <w:sz w:val="24"/>
+          <w:szCs w:val="24"/>
+        </w:rPr>
+        <w:t xml:space="preserve"> Include a list of the technologies implemented as an extension beyond what was covered in the classroom</w:t>
+      </w:r>
+    </w:p>
+    <w:p>
+      <w:pPr>
+        <w:pStyle w:val="Heading3"/>
+        <w:rPr>
+          <w:rFonts w:ascii="Times New Roman" w:hAnsi="Times New Roman" w:cs="Times New Roman"/>
+          <w:sz w:val="24"/>
+          <w:szCs w:val="24"/>
+        </w:rPr>
+      </w:pPr>
+      <w:r>
+        <w:rPr>
+          <w:rFonts w:ascii="Times New Roman" w:hAnsi="Times New Roman" w:cs="Times New Roman"/>
+          <w:sz w:val="24"/>
+          <w:szCs w:val="24"/>
+        </w:rPr>
+        <w:t>Search bar:</w:t>
+      </w:r>
+    </w:p>
+    <w:p>
+      <w:pPr>
+        <w:rPr>
+          <w:rFonts w:ascii="Times New Roman" w:hAnsi="Times New Roman" w:cs="Times New Roman"/>
+          <w:sz w:val="24"/>
+          <w:szCs w:val="24"/>
+        </w:rPr>
+      </w:pPr>
+      <w:r>
+        <w:rPr>
+          <w:rFonts w:ascii="Times New Roman" w:hAnsi="Times New Roman" w:cs="Times New Roman"/>
+          <w:sz w:val="24"/>
+          <w:szCs w:val="24"/>
+        </w:rPr>
+        <w:t>Benefit: The HTML store template includes a prominent search bar at the top of the page. This allows users to enter keywords, product names, or any other relevant information to search for specific products they want to purchase.</w:t>
+      </w:r>
+    </w:p>
+    <w:p>
+      <w:pPr>
+        <w:rPr>
+          <w:rFonts w:ascii="Times New Roman" w:hAnsi="Times New Roman" w:cs="Times New Roman"/>
+          <w:sz w:val="24"/>
+          <w:szCs w:val="24"/>
+        </w:rPr>
+      </w:pPr>
+      <w:r>
+        <w:rPr>
+          <w:rFonts w:ascii="Times New Roman" w:hAnsi="Times New Roman" w:cs="Times New Roman"/>
+          <w:sz w:val="24"/>
+          <w:szCs w:val="24"/>
+        </w:rPr>
+        <w:t xml:space="preserve">How it works: </w:t>
+      </w:r>
+      <w:r>
+        <w:rPr>
+          <w:rFonts w:ascii="Times New Roman" w:hAnsi="Times New Roman" w:cs="Times New Roman"/>
+          <w:sz w:val="24"/>
+          <w:szCs w:val="24"/>
+        </w:rPr>
+        <w:t>While we both user and grocery DAO is known, we make the template</w:t>
+      </w:r>
+      <w:r>
+        <w:rPr>
+          <w:rFonts w:ascii="Times New Roman" w:hAnsi="Times New Roman" w:cs="Times New Roman"/>
+          <w:sz w:val="24"/>
+          <w:szCs w:val="24"/>
+        </w:rPr>
+        <w:t xml:space="preserve"> with search bar</w:t>
+      </w:r>
+      <w:r>
+        <w:rPr>
+          <w:rFonts w:ascii="Times New Roman" w:hAnsi="Times New Roman" w:cs="Times New Roman"/>
+          <w:sz w:val="24"/>
+          <w:szCs w:val="24"/>
+        </w:rPr>
+        <w:t xml:space="preserve"> fit </w:t>
+      </w:r>
+      <w:proofErr w:type="spellStart"/>
+      <w:r>
+        <w:rPr>
+          <w:rFonts w:ascii="Times New Roman" w:hAnsi="Times New Roman" w:cs="Times New Roman"/>
+          <w:sz w:val="24"/>
+          <w:szCs w:val="24"/>
+        </w:rPr>
+        <w:t>GroceryProduct.class</w:t>
+      </w:r>
+      <w:proofErr w:type="spellEnd"/>
+      <w:r>
+        <w:rPr>
+          <w:rFonts w:ascii="Times New Roman" w:hAnsi="Times New Roman" w:cs="Times New Roman"/>
+          <w:sz w:val="24"/>
+          <w:szCs w:val="24"/>
+        </w:rPr>
+        <w:t xml:space="preserve"> </w:t>
+      </w:r>
+      <w:r>
+        <w:rPr>
+          <w:rFonts w:ascii="Times New Roman" w:hAnsi="Times New Roman" w:cs="Times New Roman"/>
+          <w:sz w:val="24"/>
+          <w:szCs w:val="24"/>
+        </w:rPr>
+        <w:t>and thus allow us to do search by cat and sort by cat</w:t>
+      </w:r>
+    </w:p>
+    <w:p>
+      <w:pPr>
+        <w:pStyle w:val="Heading3"/>
+        <w:rPr>
+          <w:rFonts w:ascii="Times New Roman" w:hAnsi="Times New Roman" w:cs="Times New Roman"/>
+          <w:sz w:val="24"/>
+          <w:szCs w:val="24"/>
+        </w:rPr>
+      </w:pPr>
+      <w:r>
+        <w:rPr>
+          <w:rFonts w:ascii="Times New Roman" w:hAnsi="Times New Roman" w:cs="Times New Roman"/>
+          <w:sz w:val="24"/>
+          <w:szCs w:val="24"/>
+        </w:rPr>
+        <w:t>I</w:t>
+      </w:r>
+      <w:r>
+        <w:rPr>
+          <w:rFonts w:ascii="Times New Roman" w:hAnsi="Times New Roman" w:cs="Times New Roman"/>
+          <w:sz w:val="24"/>
+          <w:szCs w:val="24"/>
+        </w:rPr>
+        <w:t>nteractive feedback:</w:t>
+      </w:r>
+    </w:p>
+    <w:p>
+      <w:pPr>
+        <w:rPr>
+          <w:rFonts w:ascii="Times New Roman" w:hAnsi="Times New Roman" w:cs="Times New Roman"/>
+          <w:sz w:val="24"/>
+          <w:szCs w:val="24"/>
+        </w:rPr>
+      </w:pPr>
+      <w:r>
+        <w:rPr>
+          <w:rFonts w:ascii="Times New Roman" w:hAnsi="Times New Roman" w:cs="Times New Roman"/>
+          <w:sz w:val="24"/>
+          <w:szCs w:val="24"/>
+        </w:rPr>
+        <w:t>Benefit: The HTML store template includes a login system that allows users to create accounts, log in, and access personalized features.</w:t>
+      </w:r>
+    </w:p>
+    <w:p>
+      <w:pPr>
+        <w:rPr>
+          <w:rFonts w:ascii="Times New Roman" w:hAnsi="Times New Roman" w:cs="Times New Roman"/>
+          <w:sz w:val="24"/>
+          <w:szCs w:val="24"/>
+        </w:rPr>
+      </w:pPr>
+      <w:r>
+        <w:rPr>
+          <w:rFonts w:ascii="Times New Roman" w:hAnsi="Times New Roman" w:cs="Times New Roman"/>
+          <w:sz w:val="24"/>
+          <w:szCs w:val="24"/>
+        </w:rPr>
+        <w:t xml:space="preserve">How it works: </w:t>
+      </w:r>
+      <w:r>
+        <w:rPr>
+          <w:rFonts w:ascii="Times New Roman" w:hAnsi="Times New Roman" w:cs="Times New Roman"/>
+          <w:sz w:val="24"/>
+          <w:szCs w:val="24"/>
+        </w:rPr>
+        <w:t>A new interactive login system is used with slightly better interaction than echo “@ need to be in place for email”</w:t>
+      </w:r>
+      <w:r>
+        <w:rPr>
+          <w:rFonts w:ascii="Times New Roman" w:hAnsi="Times New Roman" w:cs="Times New Roman"/>
+          <w:sz w:val="24"/>
+          <w:szCs w:val="24"/>
+        </w:rPr>
+        <w:t xml:space="preserve">. This is only made possible using </w:t>
+      </w:r>
+      <w:proofErr w:type="spellStart"/>
+      <w:r>
+        <w:rPr>
+          <w:rFonts w:ascii="Times New Roman" w:hAnsi="Times New Roman" w:cs="Times New Roman"/>
+          <w:sz w:val="24"/>
+          <w:szCs w:val="24"/>
+        </w:rPr>
+        <w:t>css</w:t>
+      </w:r>
+      <w:proofErr w:type="spellEnd"/>
+      <w:r>
+        <w:rPr>
+          <w:rFonts w:ascii="Times New Roman" w:hAnsi="Times New Roman" w:cs="Times New Roman"/>
+          <w:sz w:val="24"/>
+          <w:szCs w:val="24"/>
+        </w:rPr>
+        <w:t xml:space="preserve"> and </w:t>
+      </w:r>
+      <w:proofErr w:type="spellStart"/>
+      <w:r>
+        <w:rPr>
+          <w:rFonts w:ascii="Times New Roman" w:hAnsi="Times New Roman" w:cs="Times New Roman"/>
+          <w:sz w:val="24"/>
+          <w:szCs w:val="24"/>
+        </w:rPr>
+        <w:t>js</w:t>
+      </w:r>
+      <w:proofErr w:type="spellEnd"/>
+      <w:r>
+        <w:rPr>
+          <w:rFonts w:ascii="Times New Roman" w:hAnsi="Times New Roman" w:cs="Times New Roman"/>
+          <w:sz w:val="24"/>
+          <w:szCs w:val="24"/>
+        </w:rPr>
+        <w:t xml:space="preserve"> script from the template</w:t>
+      </w:r>
+      <w:r>
+        <w:rPr>
+          <w:rFonts w:ascii="Times New Roman" w:hAnsi="Times New Roman" w:cs="Times New Roman"/>
+          <w:sz w:val="24"/>
+          <w:szCs w:val="24"/>
+        </w:rPr>
+        <w:t xml:space="preserve">, despite issue of changing the store front and header causing the other </w:t>
+      </w:r>
+      <w:proofErr w:type="spellStart"/>
+      <w:r>
+        <w:rPr>
+          <w:rFonts w:ascii="Times New Roman" w:hAnsi="Times New Roman" w:cs="Times New Roman"/>
+          <w:sz w:val="24"/>
+          <w:szCs w:val="24"/>
+        </w:rPr>
+        <w:t>css</w:t>
+      </w:r>
+      <w:proofErr w:type="spellEnd"/>
+      <w:r>
+        <w:rPr>
+          <w:rFonts w:ascii="Times New Roman" w:hAnsi="Times New Roman" w:cs="Times New Roman"/>
+          <w:sz w:val="24"/>
+          <w:szCs w:val="24"/>
+        </w:rPr>
+        <w:t xml:space="preserve"> to be not functional</w:t>
+      </w:r>
+    </w:p>
+    <w:p>
+      <w:pPr>
+        <w:pStyle w:val="Heading3"/>
+        <w:rPr>
+          <w:rFonts w:ascii="Times New Roman" w:hAnsi="Times New Roman" w:cs="Times New Roman"/>
+          <w:sz w:val="24"/>
+          <w:szCs w:val="24"/>
+        </w:rPr>
+      </w:pPr>
+      <w:r>
+        <w:rPr>
+          <w:rFonts w:ascii="Times New Roman" w:hAnsi="Times New Roman" w:cs="Times New Roman"/>
+          <w:sz w:val="24"/>
+          <w:szCs w:val="24"/>
+        </w:rPr>
         <w:lastRenderedPageBreak/>
-        <w:t>1</w:t>
-      </w:r>
+        <w:t>Admin management to add/remove products:</w:t>
+      </w:r>
+    </w:p>
+    <w:p>
+      <w:pPr>
+        <w:rPr>
+          <w:rFonts w:ascii="Times New Roman" w:hAnsi="Times New Roman" w:cs="Times New Roman"/>
+          <w:sz w:val="24"/>
+          <w:szCs w:val="24"/>
+        </w:rPr>
+      </w:pPr>
+      <w:r>
+        <w:rPr>
+          <w:rFonts w:ascii="Times New Roman" w:hAnsi="Times New Roman" w:cs="Times New Roman"/>
+          <w:sz w:val="24"/>
+          <w:szCs w:val="24"/>
+        </w:rPr>
+        <w:t>Benefit: The HTML store template includes an admin dashboard that allows website administrators to manage products.</w:t>
+      </w:r>
+    </w:p>
+    <w:p>
+      <w:pPr>
+        <w:rPr>
+          <w:rFonts w:ascii="Times New Roman" w:hAnsi="Times New Roman" w:cs="Times New Roman"/>
+          <w:sz w:val="24"/>
+          <w:szCs w:val="24"/>
+        </w:rPr>
+      </w:pPr>
+      <w:r>
+        <w:rPr>
+          <w:rFonts w:ascii="Times New Roman" w:hAnsi="Times New Roman" w:cs="Times New Roman"/>
+          <w:sz w:val="24"/>
+          <w:szCs w:val="24"/>
+        </w:rPr>
+        <w:t xml:space="preserve">How it works: Through the admin dashboard, </w:t>
+      </w:r>
+      <w:r>
+        <w:rPr>
+          <w:rFonts w:ascii="Times New Roman" w:hAnsi="Times New Roman" w:cs="Times New Roman"/>
+          <w:sz w:val="24"/>
+          <w:szCs w:val="24"/>
+        </w:rPr>
+        <w:t xml:space="preserve">the </w:t>
+      </w:r>
+      <w:proofErr w:type="spellStart"/>
+      <w:r>
+        <w:rPr>
+          <w:rFonts w:ascii="Times New Roman" w:hAnsi="Times New Roman" w:cs="Times New Roman"/>
+          <w:sz w:val="24"/>
+          <w:szCs w:val="24"/>
+        </w:rPr>
+        <w:t>User.class</w:t>
+      </w:r>
+      <w:proofErr w:type="spellEnd"/>
+      <w:r>
+        <w:rPr>
+          <w:rFonts w:ascii="Times New Roman" w:hAnsi="Times New Roman" w:cs="Times New Roman"/>
+          <w:sz w:val="24"/>
+          <w:szCs w:val="24"/>
+        </w:rPr>
+        <w:t xml:space="preserve"> </w:t>
+      </w:r>
+      <w:r>
+        <w:rPr>
+          <w:rFonts w:ascii="Times New Roman" w:hAnsi="Times New Roman" w:cs="Times New Roman"/>
+          <w:sz w:val="24"/>
+          <w:szCs w:val="24"/>
+        </w:rPr>
+        <w:t xml:space="preserve">and </w:t>
+      </w:r>
+      <w:proofErr w:type="spellStart"/>
+      <w:r>
+        <w:rPr>
+          <w:rFonts w:ascii="Times New Roman" w:hAnsi="Times New Roman" w:cs="Times New Roman"/>
+          <w:sz w:val="24"/>
+          <w:szCs w:val="24"/>
+        </w:rPr>
+        <w:t>GroceryProduct.class</w:t>
+      </w:r>
+      <w:proofErr w:type="spellEnd"/>
+      <w:r>
+        <w:rPr>
+          <w:rFonts w:ascii="Times New Roman" w:hAnsi="Times New Roman" w:cs="Times New Roman"/>
+          <w:sz w:val="24"/>
+          <w:szCs w:val="24"/>
+        </w:rPr>
+        <w:t xml:space="preserve"> </w:t>
+      </w:r>
+      <w:r>
+        <w:rPr>
+          <w:rFonts w:ascii="Times New Roman" w:hAnsi="Times New Roman" w:cs="Times New Roman"/>
+          <w:sz w:val="24"/>
+          <w:szCs w:val="24"/>
+        </w:rPr>
+        <w:t xml:space="preserve">is better displayed using an existing </w:t>
+      </w:r>
+      <w:r>
+        <w:rPr>
+          <w:rFonts w:ascii="Times New Roman" w:hAnsi="Times New Roman" w:cs="Times New Roman"/>
+          <w:sz w:val="24"/>
+          <w:szCs w:val="24"/>
+        </w:rPr>
+        <w:t xml:space="preserve">dashboard, but we had removed edit user function and allow CRUD on </w:t>
+      </w:r>
+      <w:proofErr w:type="spellStart"/>
+      <w:r>
+        <w:rPr>
+          <w:rFonts w:ascii="Times New Roman" w:hAnsi="Times New Roman" w:cs="Times New Roman"/>
+          <w:sz w:val="24"/>
+          <w:szCs w:val="24"/>
+        </w:rPr>
+        <w:t>GroceryProduct</w:t>
+      </w:r>
+      <w:proofErr w:type="spellEnd"/>
       <w:r>
         <w:rPr>
           <w:rFonts w:ascii="Times New Roman" w:hAnsi="Times New Roman" w:cs="Times New Roman"/>
@@ -2408,298 +3409,6 @@
           <w:szCs w:val="24"/>
         </w:rPr>
         <w:t>.</w:t>
-      </w:r>
-      <w:r>
-        <w:rPr>
-          <w:rFonts w:ascii="Times New Roman" w:hAnsi="Times New Roman" w:cs="Times New Roman"/>
-          <w:sz w:val="24"/>
-          <w:szCs w:val="24"/>
-        </w:rPr>
-        <w:t>6</w:t>
-      </w:r>
-      <w:r>
-        <w:rPr>
-          <w:rFonts w:ascii="Times New Roman" w:hAnsi="Times New Roman" w:cs="Times New Roman"/>
-          <w:sz w:val="24"/>
-          <w:szCs w:val="24"/>
-        </w:rPr>
-        <w:t xml:space="preserve"> Include a list of the technologies implemented as an extension beyond what was covered in the classroom</w:t>
-      </w:r>
-    </w:p>
-    <w:p>
-      <w:pPr>
-        <w:pStyle w:val="Heading3"/>
-        <w:rPr>
-          <w:rFonts w:ascii="Times New Roman" w:hAnsi="Times New Roman" w:cs="Times New Roman"/>
-          <w:sz w:val="24"/>
-          <w:szCs w:val="24"/>
-        </w:rPr>
-      </w:pPr>
-      <w:r>
-        <w:rPr>
-          <w:rFonts w:ascii="Times New Roman" w:hAnsi="Times New Roman" w:cs="Times New Roman"/>
-          <w:sz w:val="24"/>
-          <w:szCs w:val="24"/>
-        </w:rPr>
-        <w:t>Search bar:</w:t>
-      </w:r>
-    </w:p>
-    <w:p>
-      <w:pPr>
-        <w:rPr>
-          <w:rFonts w:ascii="Times New Roman" w:hAnsi="Times New Roman" w:cs="Times New Roman"/>
-          <w:sz w:val="24"/>
-          <w:szCs w:val="24"/>
-        </w:rPr>
-      </w:pPr>
-      <w:r>
-        <w:rPr>
-          <w:rFonts w:ascii="Times New Roman" w:hAnsi="Times New Roman" w:cs="Times New Roman"/>
-          <w:sz w:val="24"/>
-          <w:szCs w:val="24"/>
-        </w:rPr>
-        <w:t>Benefit: The HTML store template includes a prominent search bar at the top of the page. This allows users to enter keywords, product names, or any other relevant information to search for specific products they want to purchase.</w:t>
-      </w:r>
-    </w:p>
-    <w:p>
-      <w:pPr>
-        <w:rPr>
-          <w:rFonts w:ascii="Times New Roman" w:hAnsi="Times New Roman" w:cs="Times New Roman"/>
-          <w:sz w:val="24"/>
-          <w:szCs w:val="24"/>
-        </w:rPr>
-      </w:pPr>
-      <w:r>
-        <w:rPr>
-          <w:rFonts w:ascii="Times New Roman" w:hAnsi="Times New Roman" w:cs="Times New Roman"/>
-          <w:sz w:val="24"/>
-          <w:szCs w:val="24"/>
-        </w:rPr>
-        <w:t xml:space="preserve">How it works: </w:t>
-      </w:r>
-      <w:r>
-        <w:rPr>
-          <w:rFonts w:ascii="Times New Roman" w:hAnsi="Times New Roman" w:cs="Times New Roman"/>
-          <w:sz w:val="24"/>
-          <w:szCs w:val="24"/>
-        </w:rPr>
-        <w:t>While we both user and grocery DAO is known, we make the template</w:t>
-      </w:r>
-      <w:r>
-        <w:rPr>
-          <w:rFonts w:ascii="Times New Roman" w:hAnsi="Times New Roman" w:cs="Times New Roman"/>
-          <w:sz w:val="24"/>
-          <w:szCs w:val="24"/>
-        </w:rPr>
-        <w:t xml:space="preserve"> with search bar</w:t>
-      </w:r>
-      <w:r>
-        <w:rPr>
-          <w:rFonts w:ascii="Times New Roman" w:hAnsi="Times New Roman" w:cs="Times New Roman"/>
-          <w:sz w:val="24"/>
-          <w:szCs w:val="24"/>
-        </w:rPr>
-        <w:t xml:space="preserve"> fit </w:t>
-      </w:r>
-      <w:r>
-        <w:rPr>
-          <w:rFonts w:ascii="Times New Roman" w:hAnsi="Times New Roman" w:cs="Times New Roman"/>
-          <w:sz w:val="24"/>
-          <w:szCs w:val="24"/>
-        </w:rPr>
-        <w:t xml:space="preserve">GroceryProduct.class </w:t>
-      </w:r>
-      <w:r>
-        <w:rPr>
-          <w:rFonts w:ascii="Times New Roman" w:hAnsi="Times New Roman" w:cs="Times New Roman"/>
-          <w:sz w:val="24"/>
-          <w:szCs w:val="24"/>
-        </w:rPr>
-        <w:t>and thus allow us to do search by cat and sort by cat</w:t>
-      </w:r>
-    </w:p>
-    <w:p>
-      <w:pPr>
-        <w:pStyle w:val="Heading3"/>
-        <w:rPr>
-          <w:rFonts w:ascii="Times New Roman" w:hAnsi="Times New Roman" w:cs="Times New Roman"/>
-          <w:sz w:val="24"/>
-          <w:szCs w:val="24"/>
-        </w:rPr>
-      </w:pPr>
-      <w:r>
-        <w:rPr>
-          <w:rFonts w:ascii="Times New Roman" w:hAnsi="Times New Roman" w:cs="Times New Roman"/>
-          <w:sz w:val="24"/>
-          <w:szCs w:val="24"/>
-        </w:rPr>
-        <w:t>I</w:t>
-      </w:r>
-      <w:r>
-        <w:rPr>
-          <w:rFonts w:ascii="Times New Roman" w:hAnsi="Times New Roman" w:cs="Times New Roman"/>
-          <w:sz w:val="24"/>
-          <w:szCs w:val="24"/>
-        </w:rPr>
-        <w:t>nteractive feedback:</w:t>
-      </w:r>
-    </w:p>
-    <w:p>
-      <w:pPr>
-        <w:rPr>
-          <w:rFonts w:ascii="Times New Roman" w:hAnsi="Times New Roman" w:cs="Times New Roman"/>
-          <w:sz w:val="24"/>
-          <w:szCs w:val="24"/>
-        </w:rPr>
-      </w:pPr>
-      <w:r>
-        <w:rPr>
-          <w:rFonts w:ascii="Times New Roman" w:hAnsi="Times New Roman" w:cs="Times New Roman"/>
-          <w:sz w:val="24"/>
-          <w:szCs w:val="24"/>
-        </w:rPr>
-        <w:t>Benefit: The HTML store template includes a login system that allows users to create accounts, log in, and access personalized features.</w:t>
-      </w:r>
-    </w:p>
-    <w:p>
-      <w:pPr>
-        <w:rPr>
-          <w:rFonts w:ascii="Times New Roman" w:hAnsi="Times New Roman" w:cs="Times New Roman"/>
-          <w:sz w:val="24"/>
-          <w:szCs w:val="24"/>
-        </w:rPr>
-      </w:pPr>
-      <w:r>
-        <w:rPr>
-          <w:rFonts w:ascii="Times New Roman" w:hAnsi="Times New Roman" w:cs="Times New Roman"/>
-          <w:sz w:val="24"/>
-          <w:szCs w:val="24"/>
-        </w:rPr>
-        <w:t xml:space="preserve">How it works: </w:t>
-      </w:r>
-      <w:r>
-        <w:rPr>
-          <w:rFonts w:ascii="Times New Roman" w:hAnsi="Times New Roman" w:cs="Times New Roman"/>
-          <w:sz w:val="24"/>
-          <w:szCs w:val="24"/>
-        </w:rPr>
-        <w:t>A new interactive login system is used with slightly better interaction than echo “@ need to be in place for email”</w:t>
-      </w:r>
-      <w:r>
-        <w:rPr>
-          <w:rFonts w:ascii="Times New Roman" w:hAnsi="Times New Roman" w:cs="Times New Roman"/>
-          <w:sz w:val="24"/>
-          <w:szCs w:val="24"/>
-        </w:rPr>
-        <w:t xml:space="preserve">. This is only made possible using </w:t>
-      </w:r>
-      <w:r>
-        <w:rPr>
-          <w:rFonts w:ascii="Times New Roman" w:hAnsi="Times New Roman" w:cs="Times New Roman"/>
-          <w:sz w:val="24"/>
-          <w:szCs w:val="24"/>
-        </w:rPr>
-        <w:t xml:space="preserve">css and </w:t>
-      </w:r>
-      <w:r>
-        <w:rPr>
-          <w:rFonts w:ascii="Times New Roman" w:hAnsi="Times New Roman" w:cs="Times New Roman"/>
-          <w:sz w:val="24"/>
-          <w:szCs w:val="24"/>
-        </w:rPr>
-        <w:t>js script from the template</w:t>
-      </w:r>
-      <w:r>
-        <w:rPr>
-          <w:rFonts w:ascii="Times New Roman" w:hAnsi="Times New Roman" w:cs="Times New Roman"/>
-          <w:sz w:val="24"/>
-          <w:szCs w:val="24"/>
-        </w:rPr>
-        <w:t>, despite issue of changing the store front and header causing the other css to be not functional</w:t>
-      </w:r>
-    </w:p>
-    <w:p>
-      <w:pPr>
-        <w:pStyle w:val="Heading3"/>
-        <w:rPr>
-          <w:rFonts w:ascii="Times New Roman" w:hAnsi="Times New Roman" w:cs="Times New Roman"/>
-          <w:sz w:val="24"/>
-          <w:szCs w:val="24"/>
-        </w:rPr>
-      </w:pPr>
-      <w:r>
-        <w:rPr>
-          <w:rFonts w:ascii="Times New Roman" w:hAnsi="Times New Roman" w:cs="Times New Roman"/>
-          <w:sz w:val="24"/>
-          <w:szCs w:val="24"/>
-        </w:rPr>
-        <w:t>Admin management to add/remove products:</w:t>
-      </w:r>
-    </w:p>
-    <w:p>
-      <w:pPr>
-        <w:rPr>
-          <w:rFonts w:ascii="Times New Roman" w:hAnsi="Times New Roman" w:cs="Times New Roman"/>
-          <w:sz w:val="24"/>
-          <w:szCs w:val="24"/>
-        </w:rPr>
-      </w:pPr>
-      <w:r>
-        <w:rPr>
-          <w:rFonts w:ascii="Times New Roman" w:hAnsi="Times New Roman" w:cs="Times New Roman"/>
-          <w:sz w:val="24"/>
-          <w:szCs w:val="24"/>
-        </w:rPr>
-        <w:t>Benefit: The HTML store template includes an admin dashboard that allows website administrators to manage products.</w:t>
-      </w:r>
-    </w:p>
-    <w:p>
-      <w:pPr>
-        <w:rPr>
-          <w:rFonts w:ascii="Times New Roman" w:hAnsi="Times New Roman" w:cs="Times New Roman"/>
-          <w:sz w:val="24"/>
-          <w:szCs w:val="24"/>
-        </w:rPr>
-      </w:pPr>
-      <w:r>
-        <w:rPr>
-          <w:rFonts w:ascii="Times New Roman" w:hAnsi="Times New Roman" w:cs="Times New Roman"/>
-          <w:sz w:val="24"/>
-          <w:szCs w:val="24"/>
-        </w:rPr>
-        <w:t xml:space="preserve">How it works: Through the admin dashboard, </w:t>
-      </w:r>
-      <w:r>
-        <w:rPr>
-          <w:rFonts w:ascii="Times New Roman" w:hAnsi="Times New Roman" w:cs="Times New Roman"/>
-          <w:sz w:val="24"/>
-          <w:szCs w:val="24"/>
-        </w:rPr>
-        <w:t xml:space="preserve">the User.class </w:t>
-      </w:r>
-      <w:r>
-        <w:rPr>
-          <w:rFonts w:ascii="Times New Roman" w:hAnsi="Times New Roman" w:cs="Times New Roman"/>
-          <w:sz w:val="24"/>
-          <w:szCs w:val="24"/>
-        </w:rPr>
-        <w:t xml:space="preserve">and GroceryProduct.class </w:t>
-      </w:r>
-      <w:r>
-        <w:rPr>
-          <w:rFonts w:ascii="Times New Roman" w:hAnsi="Times New Roman" w:cs="Times New Roman"/>
-          <w:sz w:val="24"/>
-          <w:szCs w:val="24"/>
-        </w:rPr>
-        <w:t xml:space="preserve">is better displayed using an existing </w:t>
-      </w:r>
-      <w:r>
-        <w:rPr>
-          <w:rFonts w:ascii="Times New Roman" w:hAnsi="Times New Roman" w:cs="Times New Roman"/>
-          <w:sz w:val="24"/>
-          <w:szCs w:val="24"/>
-        </w:rPr>
-        <w:t>dashboard, but we had removed edit user function and allow CRUD on GroceryProduct.</w:t>
       </w:r>
     </w:p>
     <w:p>
@@ -3443,7 +4152,29 @@
           <w:sz w:val="24"/>
           <w:szCs w:val="24"/>
         </w:rPr>
-        <w:t>Leader: Manj, Dilraj 300331319</w:t>
+        <w:t xml:space="preserve">Leader: </w:t>
+      </w:r>
+      <w:proofErr w:type="spellStart"/>
+      <w:r>
+        <w:rPr>
+          <w:rFonts w:ascii="Times New Roman" w:hAnsi="Times New Roman" w:cs="Times New Roman"/>
+          <w:i/>
+          <w:iCs/>
+          <w:sz w:val="24"/>
+          <w:szCs w:val="24"/>
+        </w:rPr>
+        <w:t>Manj</w:t>
+      </w:r>
+      <w:proofErr w:type="spellEnd"/>
+      <w:r>
+        <w:rPr>
+          <w:rFonts w:ascii="Times New Roman" w:hAnsi="Times New Roman" w:cs="Times New Roman"/>
+          <w:i/>
+          <w:iCs/>
+          <w:sz w:val="24"/>
+          <w:szCs w:val="24"/>
+        </w:rPr>
+        <w:t>, Dilraj 300331319</w:t>
       </w:r>
     </w:p>
     <w:p>
@@ -3590,7 +4321,29 @@
           <w:szCs w:val="24"/>
         </w:rPr>
         <w:lastRenderedPageBreak/>
-        <w:t>Use Github to publish webpage</w:t>
+        <w:t xml:space="preserve">Use </w:t>
+      </w:r>
+      <w:proofErr w:type="spellStart"/>
+      <w:r>
+        <w:rPr>
+          <w:rFonts w:ascii="Times New Roman" w:hAnsi="Times New Roman" w:cs="Times New Roman"/>
+          <w:i/>
+          <w:iCs/>
+          <w:sz w:val="24"/>
+          <w:szCs w:val="24"/>
+        </w:rPr>
+        <w:t>Github</w:t>
+      </w:r>
+      <w:proofErr w:type="spellEnd"/>
+      <w:r>
+        <w:rPr>
+          <w:rFonts w:ascii="Times New Roman" w:hAnsi="Times New Roman" w:cs="Times New Roman"/>
+          <w:i/>
+          <w:iCs/>
+          <w:sz w:val="24"/>
+          <w:szCs w:val="24"/>
+        </w:rPr>
+        <w:t xml:space="preserve"> to publish webpage</w:t>
       </w:r>
     </w:p>
     <w:p>
@@ -3850,7 +4603,51 @@
           <w:sz w:val="24"/>
           <w:szCs w:val="24"/>
         </w:rPr>
-        <w:t>Filter (Basically Sql select, use desc/asec, sort by)</w:t>
+        <w:t xml:space="preserve">Filter (Basically </w:t>
+      </w:r>
+      <w:proofErr w:type="spellStart"/>
+      <w:r>
+        <w:rPr>
+          <w:rFonts w:ascii="Times New Roman" w:hAnsi="Times New Roman" w:cs="Times New Roman"/>
+          <w:i/>
+          <w:iCs/>
+          <w:sz w:val="24"/>
+          <w:szCs w:val="24"/>
+        </w:rPr>
+        <w:t>Sql</w:t>
+      </w:r>
+      <w:proofErr w:type="spellEnd"/>
+      <w:r>
+        <w:rPr>
+          <w:rFonts w:ascii="Times New Roman" w:hAnsi="Times New Roman" w:cs="Times New Roman"/>
+          <w:i/>
+          <w:iCs/>
+          <w:sz w:val="24"/>
+          <w:szCs w:val="24"/>
+        </w:rPr>
+        <w:t xml:space="preserve"> select, use desc/</w:t>
+      </w:r>
+      <w:proofErr w:type="spellStart"/>
+      <w:r>
+        <w:rPr>
+          <w:rFonts w:ascii="Times New Roman" w:hAnsi="Times New Roman" w:cs="Times New Roman"/>
+          <w:i/>
+          <w:iCs/>
+          <w:sz w:val="24"/>
+          <w:szCs w:val="24"/>
+        </w:rPr>
+        <w:t>asec</w:t>
+      </w:r>
+      <w:proofErr w:type="spellEnd"/>
+      <w:r>
+        <w:rPr>
+          <w:rFonts w:ascii="Times New Roman" w:hAnsi="Times New Roman" w:cs="Times New Roman"/>
+          <w:i/>
+          <w:iCs/>
+          <w:sz w:val="24"/>
+          <w:szCs w:val="24"/>
+        </w:rPr>
+        <w:t>, sort by)</w:t>
       </w:r>
     </w:p>
     <w:p>
@@ -4138,7 +4935,31 @@
           <w:szCs w:val="24"/>
           <w:highlight w:val="yellow"/>
         </w:rPr>
-        <w:t xml:space="preserve">keep current feature + grocery api + login admin + database editing for admin </w:t>
+        <w:t xml:space="preserve">keep current feature + grocery </w:t>
+      </w:r>
+      <w:proofErr w:type="spellStart"/>
+      <w:r>
+        <w:rPr>
+          <w:rFonts w:ascii="Times New Roman" w:hAnsi="Times New Roman" w:cs="Times New Roman"/>
+          <w:i/>
+          <w:iCs/>
+          <w:sz w:val="24"/>
+          <w:szCs w:val="24"/>
+          <w:highlight w:val="yellow"/>
+        </w:rPr>
+        <w:t>api</w:t>
+      </w:r>
+      <w:proofErr w:type="spellEnd"/>
+      <w:r>
+        <w:rPr>
+          <w:rFonts w:ascii="Times New Roman" w:hAnsi="Times New Roman" w:cs="Times New Roman"/>
+          <w:i/>
+          <w:iCs/>
+          <w:sz w:val="24"/>
+          <w:szCs w:val="24"/>
+          <w:highlight w:val="yellow"/>
+        </w:rPr>
+        <w:t xml:space="preserve"> + login admin + database editing for admin </w:t>
       </w:r>
     </w:p>
     <w:p>
@@ -4455,7 +5276,31 @@
           <w:szCs w:val="24"/>
           <w:highlight w:val="yellow"/>
         </w:rPr>
-        <w:t xml:space="preserve">Set github </w:t>
+        <w:t xml:space="preserve">Set </w:t>
+      </w:r>
+      <w:proofErr w:type="spellStart"/>
+      <w:r>
+        <w:rPr>
+          <w:rFonts w:ascii="Times New Roman" w:hAnsi="Times New Roman" w:cs="Times New Roman"/>
+          <w:i/>
+          <w:iCs/>
+          <w:sz w:val="24"/>
+          <w:szCs w:val="24"/>
+          <w:highlight w:val="yellow"/>
+        </w:rPr>
+        <w:t>github</w:t>
+      </w:r>
+      <w:proofErr w:type="spellEnd"/>
+      <w:r>
+        <w:rPr>
+          <w:rFonts w:ascii="Times New Roman" w:hAnsi="Times New Roman" w:cs="Times New Roman"/>
+          <w:i/>
+          <w:iCs/>
+          <w:sz w:val="24"/>
+          <w:szCs w:val="24"/>
+          <w:highlight w:val="yellow"/>
+        </w:rPr>
+        <w:t xml:space="preserve"> </w:t>
       </w:r>
     </w:p>
     <w:p>
@@ -4653,7 +5498,31 @@
           <w:sz w:val="24"/>
           <w:szCs w:val="24"/>
         </w:rPr>
-        <w:t>Worst Case: Switch to CSS + HTML (if laravel doesn’t work) + Switch to React</w:t>
+        <w:t xml:space="preserve">Worst Case: Switch to CSS + HTML (if </w:t>
+      </w:r>
+      <w:proofErr w:type="spellStart"/>
+      <w:r>
+        <w:rPr>
+          <w:rFonts w:ascii="Times New Roman" w:hAnsi="Times New Roman" w:cs="Times New Roman"/>
+          <w:b/>
+          <w:i/>
+          <w:iCs/>
+          <w:sz w:val="24"/>
+          <w:szCs w:val="24"/>
+        </w:rPr>
+        <w:t>laravel</w:t>
+      </w:r>
+      <w:proofErr w:type="spellEnd"/>
+      <w:r>
+        <w:rPr>
+          <w:rFonts w:ascii="Times New Roman" w:hAnsi="Times New Roman" w:cs="Times New Roman"/>
+          <w:b/>
+          <w:i/>
+          <w:iCs/>
+          <w:sz w:val="24"/>
+          <w:szCs w:val="24"/>
+        </w:rPr>
+        <w:t xml:space="preserve"> doesn’t work) + Switch to React</w:t>
       </w:r>
     </w:p>
     <w:p>
@@ -4713,8 +5582,13 @@
         <w:pStyle w:val="NormalWeb"/>
         <w:ind w:left="567" w:hanging="567"/>
       </w:pPr>
-      <w:r>
-        <w:t xml:space="preserve">Codeprojects. “Online Shopping System in PHP with Source Code.” </w:t>
+      <w:proofErr w:type="spellStart"/>
+      <w:r>
+        <w:t>Codeprojects</w:t>
+      </w:r>
+      <w:proofErr w:type="spellEnd"/>
+      <w:r>
+        <w:t xml:space="preserve">. “Online Shopping System in PHP with Source Code.” </w:t>
       </w:r>
       <w:r>
         <w:rPr>
@@ -4754,7 +5628,21 @@
         <w:rPr>
           <w:color w:val="000000"/>
         </w:rPr>
-        <w:t>Abhijit Tembhekar from Mumbai, India, CC BY 2.0</w:t>
+        <w:t xml:space="preserve">Abhijit </w:t>
+      </w:r>
+      <w:proofErr w:type="spellStart"/>
+      <w:r>
+        <w:rPr>
+          <w:color w:val="000000"/>
+        </w:rPr>
+        <w:t>Tembhekar</w:t>
+      </w:r>
+      <w:proofErr w:type="spellEnd"/>
+      <w:r>
+        <w:rPr>
+          <w:color w:val="000000"/>
+        </w:rPr>
+        <w:t xml:space="preserve"> from Mumbai, India, CC BY 2.0</w:t>
       </w:r>
       <w:r>
         <w:rPr>
@@ -4778,11 +5666,19 @@
           <w:color w:val="000000"/>
         </w:rPr>
       </w:pPr>
+      <w:proofErr w:type="spellStart"/>
       <w:r>
         <w:rPr>
           <w:color w:val="000000"/>
         </w:rPr>
-        <w:t>DenesFeri, CC BY-SA 4.0 &lt;https://creativecommons.org/licenses/by-sa/4.0&gt;, via Wikimedia Commons</w:t>
+        <w:t>DenesFeri</w:t>
+      </w:r>
+      <w:proofErr w:type="spellEnd"/>
+      <w:r>
+        <w:rPr>
+          <w:color w:val="000000"/>
+        </w:rPr>
+        <w:t>, CC BY-SA 4.0 &lt;https://creativecommons.org/licenses/by-sa/4.0&gt;, via Wikimedia Commons</w:t>
       </w:r>
     </w:p>
     <w:p>
@@ -4808,7 +5704,21 @@
         <w:rPr>
           <w:color w:val="000000"/>
         </w:rPr>
-        <w:t>Filo gèn', CC BY-SA 4.0 &lt;https://creativecommons.org/licenses/by-sa/4.0&gt;, via Wikimedia Commons </w:t>
+        <w:t xml:space="preserve">Filo </w:t>
+      </w:r>
+      <w:proofErr w:type="spellStart"/>
+      <w:r>
+        <w:rPr>
+          <w:color w:val="000000"/>
+        </w:rPr>
+        <w:t>gèn</w:t>
+      </w:r>
+      <w:proofErr w:type="spellEnd"/>
+      <w:r>
+        <w:rPr>
+          <w:color w:val="000000"/>
+        </w:rPr>
+        <w:t>', CC BY-SA 4.0 &lt;https://creativecommons.org/licenses/by-sa/4.0&gt;, via Wikimedia Commons </w:t>
       </w:r>
     </w:p>
     <w:p>
@@ -4847,7 +5757,21 @@
         <w:rPr>
           <w:color w:val="000000"/>
         </w:rPr>
-        <w:t>Gaurav Dhwaj Khadka, CC BY-SA 4.0 &lt;https://creativecommons.org/licenses/by-sa/4.0&gt;, via Wikimedia Commons</w:t>
+        <w:t xml:space="preserve">Gaurav </w:t>
+      </w:r>
+      <w:proofErr w:type="spellStart"/>
+      <w:r>
+        <w:rPr>
+          <w:color w:val="000000"/>
+        </w:rPr>
+        <w:t>Dhwaj</w:t>
+      </w:r>
+      <w:proofErr w:type="spellEnd"/>
+      <w:r>
+        <w:rPr>
+          <w:color w:val="000000"/>
+        </w:rPr>
+        <w:t xml:space="preserve"> Khadka, CC BY-SA 4.0 &lt;https://creativecommons.org/licenses/by-sa/4.0&gt;, via Wikimedia Commons</w:t>
       </w:r>
     </w:p>
     <w:p>
@@ -4860,7 +5784,21 @@
         <w:rPr>
           <w:color w:val="000000"/>
         </w:rPr>
-        <w:t>Ivar Leidus, CC BY-SA 4.0 &lt;https://creativecommons.org/licenses/by-sa/4.0&gt;, via Wikimedia Commons</w:t>
+        <w:t xml:space="preserve">Ivar </w:t>
+      </w:r>
+      <w:proofErr w:type="spellStart"/>
+      <w:r>
+        <w:rPr>
+          <w:color w:val="000000"/>
+        </w:rPr>
+        <w:t>Leidus</w:t>
+      </w:r>
+      <w:proofErr w:type="spellEnd"/>
+      <w:r>
+        <w:rPr>
+          <w:color w:val="000000"/>
+        </w:rPr>
+        <w:t>, CC BY-SA 4.0 &lt;https://creativecommons.org/licenses/by-sa/4.0&gt;, via Wikimedia Commons</w:t>
       </w:r>
     </w:p>
     <w:p>
@@ -4895,11 +5833,19 @@
         <w:spacing w:before="0" w:beforeAutospacing="0" w:after="0" w:afterAutospacing="0"/>
         <w:ind w:left="567" w:hanging="567"/>
       </w:pPr>
+      <w:proofErr w:type="spellStart"/>
       <w:r>
         <w:rPr>
           <w:color w:val="000000"/>
         </w:rPr>
-        <w:t>Mashkawat.ahsan, CC BY-SA 4.0 &lt;https://creativecommons.org/licenses/by-sa/4.0&gt;, via Wikimedia Commons</w:t>
+        <w:t>Mashkawat.ahsan</w:t>
+      </w:r>
+      <w:proofErr w:type="spellEnd"/>
+      <w:r>
+        <w:rPr>
+          <w:color w:val="000000"/>
+        </w:rPr>
+        <w:t>, CC BY-SA 4.0 &lt;https://creativecommons.org/licenses/by-sa/4.0&gt;, via Wikimedia Commons</w:t>
       </w:r>
     </w:p>
     <w:p>
@@ -4921,11 +5867,19 @@
         <w:spacing w:before="0" w:beforeAutospacing="0" w:after="0" w:afterAutospacing="0"/>
         <w:ind w:left="567" w:hanging="567"/>
       </w:pPr>
+      <w:proofErr w:type="spellStart"/>
       <w:r>
         <w:rPr>
           <w:color w:val="000000"/>
         </w:rPr>
-        <w:t>Softeis, CC BY-SA 3.0 &lt;http://creativecommons.org/licenses/by-sa/3.0/&gt;, via Wikimedia Commons</w:t>
+        <w:t>Softeis</w:t>
+      </w:r>
+      <w:proofErr w:type="spellEnd"/>
+      <w:r>
+        <w:rPr>
+          <w:color w:val="000000"/>
+        </w:rPr>
+        <w:t>, CC BY-SA 3.0 &lt;http://creativecommons.org/licenses/by-sa/3.0/&gt;, via Wikimedia Commons</w:t>
       </w:r>
     </w:p>
     <w:p>

</xml_diff>